<commit_message>
Se actualiza la documentación
</commit_message>
<xml_diff>
--- a/documentation/readme-virtual-machine.docx
+++ b/documentation/readme-virtual-machine.docx
@@ -1022,7 +1022,105 @@
       </w:r>
     </w:p>
     <w:p/>
-    <w:p/>
+    <w:p>
+      <w:r>
+        <w:rPr>
+          <w:noProof/>
+          <w:lang w:val="es-ES"/>
+        </w:rPr>
+        <w:drawing>
+          <wp:inline distT="0" distB="0" distL="0" distR="0" wp14:anchorId="04B3A2B1" wp14:editId="780330C8">
+            <wp:extent cx="6332220" cy="3281045"/>
+            <wp:effectExtent l="0" t="0" r="0" b="0"/>
+            <wp:docPr id="27" name="Imagen 27"/>
+            <wp:cNvGraphicFramePr>
+              <a:graphicFrameLocks xmlns:a="http://schemas.openxmlformats.org/drawingml/2006/main" noChangeAspect="1"/>
+            </wp:cNvGraphicFramePr>
+            <a:graphic xmlns:a="http://schemas.openxmlformats.org/drawingml/2006/main">
+              <a:graphicData uri="http://schemas.openxmlformats.org/drawingml/2006/picture">
+                <pic:pic xmlns:pic="http://schemas.openxmlformats.org/drawingml/2006/picture">
+                  <pic:nvPicPr>
+                    <pic:cNvPr id="0" name="17.png"/>
+                    <pic:cNvPicPr/>
+                  </pic:nvPicPr>
+                  <pic:blipFill>
+                    <a:blip r:embed="rId16">
+                      <a:extLst>
+                        <a:ext uri="{28A0092B-C50C-407E-A947-70E740481C1C}">
+                          <a14:useLocalDpi xmlns:a14="http://schemas.microsoft.com/office/drawing/2010/main" val="0"/>
+                        </a:ext>
+                      </a:extLst>
+                    </a:blip>
+                    <a:stretch>
+                      <a:fillRect/>
+                    </a:stretch>
+                  </pic:blipFill>
+                  <pic:spPr>
+                    <a:xfrm>
+                      <a:off x="0" y="0"/>
+                      <a:ext cx="6332220" cy="3281045"/>
+                    </a:xfrm>
+                    <a:prstGeom prst="rect">
+                      <a:avLst/>
+                    </a:prstGeom>
+                  </pic:spPr>
+                </pic:pic>
+              </a:graphicData>
+            </a:graphic>
+          </wp:inline>
+        </w:drawing>
+      </w:r>
+    </w:p>
+    <w:p/>
+    <w:p>
+      <w:r>
+        <w:rPr>
+          <w:noProof/>
+          <w:lang w:val="es-ES"/>
+        </w:rPr>
+        <w:drawing>
+          <wp:inline distT="0" distB="0" distL="0" distR="0" wp14:anchorId="18289897" wp14:editId="0D0E4F99">
+            <wp:extent cx="6332220" cy="3256280"/>
+            <wp:effectExtent l="0" t="0" r="0" b="0"/>
+            <wp:docPr id="28" name="Imagen 28"/>
+            <wp:cNvGraphicFramePr>
+              <a:graphicFrameLocks xmlns:a="http://schemas.openxmlformats.org/drawingml/2006/main" noChangeAspect="1"/>
+            </wp:cNvGraphicFramePr>
+            <a:graphic xmlns:a="http://schemas.openxmlformats.org/drawingml/2006/main">
+              <a:graphicData uri="http://schemas.openxmlformats.org/drawingml/2006/picture">
+                <pic:pic xmlns:pic="http://schemas.openxmlformats.org/drawingml/2006/picture">
+                  <pic:nvPicPr>
+                    <pic:cNvPr id="0" name="18.png"/>
+                    <pic:cNvPicPr/>
+                  </pic:nvPicPr>
+                  <pic:blipFill>
+                    <a:blip r:embed="rId17">
+                      <a:extLst>
+                        <a:ext uri="{28A0092B-C50C-407E-A947-70E740481C1C}">
+                          <a14:useLocalDpi xmlns:a14="http://schemas.microsoft.com/office/drawing/2010/main" val="0"/>
+                        </a:ext>
+                      </a:extLst>
+                    </a:blip>
+                    <a:stretch>
+                      <a:fillRect/>
+                    </a:stretch>
+                  </pic:blipFill>
+                  <pic:spPr>
+                    <a:xfrm>
+                      <a:off x="0" y="0"/>
+                      <a:ext cx="6332220" cy="3256280"/>
+                    </a:xfrm>
+                    <a:prstGeom prst="rect">
+                      <a:avLst/>
+                    </a:prstGeom>
+                  </pic:spPr>
+                </pic:pic>
+              </a:graphicData>
+            </a:graphic>
+          </wp:inline>
+        </w:drawing>
+      </w:r>
+    </w:p>
     <w:p/>
     <w:p>
       <w:pPr>
@@ -1081,7 +1179,7 @@
                     <pic:cNvPicPr/>
                   </pic:nvPicPr>
                   <pic:blipFill>
-                    <a:blip r:embed="rId16">
+                    <a:blip r:embed="rId18">
                       <a:extLst>
                         <a:ext uri="{28A0092B-C50C-407E-A947-70E740481C1C}">
                           <a14:useLocalDpi xmlns:a14="http://schemas.microsoft.com/office/drawing/2010/main" val="0"/>
@@ -1178,7 +1276,7 @@
                     <pic:cNvPicPr/>
                   </pic:nvPicPr>
                   <pic:blipFill>
-                    <a:blip r:embed="rId17">
+                    <a:blip r:embed="rId19">
                       <a:extLst>
                         <a:ext uri="{28A0092B-C50C-407E-A947-70E740481C1C}">
                           <a14:useLocalDpi xmlns:a14="http://schemas.microsoft.com/office/drawing/2010/main" val="0"/>
@@ -1228,7 +1326,7 @@
                     <pic:cNvPicPr/>
                   </pic:nvPicPr>
                   <pic:blipFill>
-                    <a:blip r:embed="rId18">
+                    <a:blip r:embed="rId20">
                       <a:extLst>
                         <a:ext uri="{28A0092B-C50C-407E-A947-70E740481C1C}">
                           <a14:useLocalDpi xmlns:a14="http://schemas.microsoft.com/office/drawing/2010/main" val="0"/>
@@ -1256,6 +1354,365 @@
       </w:r>
     </w:p>
     <w:p/>
+    <w:p>
+      <w:pPr>
+        <w:pStyle w:val="Prrafodelista"/>
+        <w:numPr>
+          <w:ilvl w:val="0"/>
+          <w:numId w:val="2"/>
+        </w:numPr>
+      </w:pPr>
+      <w:proofErr w:type="spellStart"/>
+      <w:r>
+        <w:rPr>
+          <w:b/>
+        </w:rPr>
+        <w:t>Admin</w:t>
+      </w:r>
+      <w:proofErr w:type="spellEnd"/>
+      <w:r>
+        <w:rPr>
+          <w:b/>
+        </w:rPr>
+        <w:t xml:space="preserve"> </w:t>
+      </w:r>
+      <w:proofErr w:type="spellStart"/>
+      <w:r>
+        <w:rPr>
+          <w:b/>
+        </w:rPr>
+        <w:t>Section</w:t>
+      </w:r>
+      <w:proofErr w:type="spellEnd"/>
+      <w:r>
+        <w:rPr>
+          <w:b/>
+        </w:rPr>
+        <w:t>:</w:t>
+      </w:r>
+      <w:r>
+        <w:t xml:space="preserve"> Esta funcionalidad nos permite acceder a las características de administración del sitio, habilitando opciones de administración de usuarios, activación de cuentas, emisión de mensajes institucionales entre otros.</w:t>
+      </w:r>
+    </w:p>
+    <w:p>
+      <w:r>
+        <w:rPr>
+          <w:noProof/>
+          <w:lang w:val="es-ES"/>
+        </w:rPr>
+        <w:drawing>
+          <wp:inline distT="0" distB="0" distL="0" distR="0" wp14:anchorId="295E9AB3" wp14:editId="2D617FC6">
+            <wp:extent cx="5100909" cy="3832168"/>
+            <wp:effectExtent l="19050" t="0" r="4491" b="0"/>
+            <wp:docPr id="21" name="3 Imagen" descr="admin section.png"/>
+            <wp:cNvGraphicFramePr>
+              <a:graphicFrameLocks xmlns:a="http://schemas.openxmlformats.org/drawingml/2006/main" noChangeAspect="1"/>
+            </wp:cNvGraphicFramePr>
+            <a:graphic xmlns:a="http://schemas.openxmlformats.org/drawingml/2006/main">
+              <a:graphicData uri="http://schemas.openxmlformats.org/drawingml/2006/picture">
+                <pic:pic xmlns:pic="http://schemas.openxmlformats.org/drawingml/2006/picture">
+                  <pic:nvPicPr>
+                    <pic:cNvPr id="0" name="admin section.png"/>
+                    <pic:cNvPicPr/>
+                  </pic:nvPicPr>
+                  <pic:blipFill>
+                    <a:blip r:embed="rId21"/>
+                    <a:stretch>
+                      <a:fillRect/>
+                    </a:stretch>
+                  </pic:blipFill>
+                  <pic:spPr>
+                    <a:xfrm>
+                      <a:off x="0" y="0"/>
+                      <a:ext cx="5100626" cy="3831956"/>
+                    </a:xfrm>
+                    <a:prstGeom prst="rect">
+                      <a:avLst/>
+                    </a:prstGeom>
+                  </pic:spPr>
+                </pic:pic>
+              </a:graphicData>
+            </a:graphic>
+          </wp:inline>
+        </w:drawing>
+      </w:r>
+    </w:p>
+    <w:p/>
+    <w:p>
+      <w:pPr>
+        <w:pStyle w:val="Prrafodelista"/>
+        <w:numPr>
+          <w:ilvl w:val="0"/>
+          <w:numId w:val="2"/>
+        </w:numPr>
+      </w:pPr>
+      <w:proofErr w:type="spellStart"/>
+      <w:r>
+        <w:rPr>
+          <w:b/>
+        </w:rPr>
+        <w:t>User</w:t>
+      </w:r>
+      <w:proofErr w:type="spellEnd"/>
+      <w:r>
+        <w:rPr>
+          <w:b/>
+        </w:rPr>
+        <w:t xml:space="preserve"> Management:</w:t>
+      </w:r>
+      <w:r>
+        <w:t xml:space="preserve"> permite al administrador del sistema conocer los usuarios registrados en el mismo, ver su estado de activación y activar las cuentas en caso de ser necesario, fecha de último </w:t>
+      </w:r>
+      <w:proofErr w:type="spellStart"/>
+      <w:r>
+        <w:rPr>
+          <w:b/>
+        </w:rPr>
+        <w:t>login</w:t>
+      </w:r>
+      <w:proofErr w:type="spellEnd"/>
+      <w:r>
+        <w:t>, editar el perfil, bloquear el acceso o incluso, eliminar un usuario del sistema.</w:t>
+      </w:r>
+    </w:p>
+    <w:p/>
+    <w:p>
+      <w:r>
+        <w:rPr>
+          <w:noProof/>
+          <w:lang w:val="es-ES"/>
+        </w:rPr>
+        <w:drawing>
+          <wp:inline distT="0" distB="0" distL="0" distR="0" wp14:anchorId="106F91FE" wp14:editId="2340868E">
+            <wp:extent cx="4985704" cy="2901142"/>
+            <wp:effectExtent l="19050" t="0" r="5396" b="0"/>
+            <wp:docPr id="22" name="4 Imagen" descr="usr admin.png"/>
+            <wp:cNvGraphicFramePr>
+              <a:graphicFrameLocks xmlns:a="http://schemas.openxmlformats.org/drawingml/2006/main" noChangeAspect="1"/>
+            </wp:cNvGraphicFramePr>
+            <a:graphic xmlns:a="http://schemas.openxmlformats.org/drawingml/2006/main">
+              <a:graphicData uri="http://schemas.openxmlformats.org/drawingml/2006/picture">
+                <pic:pic xmlns:pic="http://schemas.openxmlformats.org/drawingml/2006/picture">
+                  <pic:nvPicPr>
+                    <pic:cNvPr id="0" name="usr admin.png"/>
+                    <pic:cNvPicPr/>
+                  </pic:nvPicPr>
+                  <pic:blipFill>
+                    <a:blip r:embed="rId22"/>
+                    <a:stretch>
+                      <a:fillRect/>
+                    </a:stretch>
+                  </pic:blipFill>
+                  <pic:spPr>
+                    <a:xfrm>
+                      <a:off x="0" y="0"/>
+                      <a:ext cx="4985428" cy="2900981"/>
+                    </a:xfrm>
+                    <a:prstGeom prst="rect">
+                      <a:avLst/>
+                    </a:prstGeom>
+                  </pic:spPr>
+                </pic:pic>
+              </a:graphicData>
+            </a:graphic>
+          </wp:inline>
+        </w:drawing>
+      </w:r>
+    </w:p>
+    <w:p/>
+    <w:p>
+      <w:r>
+        <w:rPr>
+          <w:noProof/>
+          <w:lang w:val="es-ES"/>
+        </w:rPr>
+        <w:drawing>
+          <wp:inline distT="0" distB="0" distL="0" distR="0" wp14:anchorId="7D76C1C9" wp14:editId="4FF531CE">
+            <wp:extent cx="5132956" cy="2685011"/>
+            <wp:effectExtent l="19050" t="0" r="0" b="0"/>
+            <wp:docPr id="23" name="5 Imagen" descr="usr activation.png"/>
+            <wp:cNvGraphicFramePr>
+              <a:graphicFrameLocks xmlns:a="http://schemas.openxmlformats.org/drawingml/2006/main" noChangeAspect="1"/>
+            </wp:cNvGraphicFramePr>
+            <a:graphic xmlns:a="http://schemas.openxmlformats.org/drawingml/2006/main">
+              <a:graphicData uri="http://schemas.openxmlformats.org/drawingml/2006/picture">
+                <pic:pic xmlns:pic="http://schemas.openxmlformats.org/drawingml/2006/picture">
+                  <pic:nvPicPr>
+                    <pic:cNvPr id="0" name="usr activation.png"/>
+                    <pic:cNvPicPr/>
+                  </pic:nvPicPr>
+                  <pic:blipFill>
+                    <a:blip r:embed="rId23"/>
+                    <a:stretch>
+                      <a:fillRect/>
+                    </a:stretch>
+                  </pic:blipFill>
+                  <pic:spPr>
+                    <a:xfrm>
+                      <a:off x="0" y="0"/>
+                      <a:ext cx="5132671" cy="2684862"/>
+                    </a:xfrm>
+                    <a:prstGeom prst="rect">
+                      <a:avLst/>
+                    </a:prstGeom>
+                  </pic:spPr>
+                </pic:pic>
+              </a:graphicData>
+            </a:graphic>
+          </wp:inline>
+        </w:drawing>
+      </w:r>
+    </w:p>
+    <w:p/>
+    <w:p>
+      <w:pPr>
+        <w:pStyle w:val="Prrafodelista"/>
+        <w:numPr>
+          <w:ilvl w:val="0"/>
+          <w:numId w:val="2"/>
+        </w:numPr>
+      </w:pPr>
+      <w:r>
+        <w:rPr>
+          <w:b/>
+        </w:rPr>
+        <w:t>News Management:</w:t>
+      </w:r>
+      <w:r>
+        <w:t xml:space="preserve"> permite al administrador del sistema publicar o modificar noticias que serán vistas por todos los usuarios del sistema.</w:t>
+      </w:r>
+    </w:p>
+    <w:p/>
+    <w:p>
+      <w:r>
+        <w:rPr>
+          <w:noProof/>
+          <w:lang w:val="es-ES"/>
+        </w:rPr>
+        <w:drawing>
+          <wp:inline distT="0" distB="0" distL="0" distR="0" wp14:anchorId="0C849A5C" wp14:editId="56226BD3">
+            <wp:extent cx="5134840" cy="2101472"/>
+            <wp:effectExtent l="19050" t="0" r="8660" b="0"/>
+            <wp:docPr id="24" name="6 Imagen" descr="site news.png"/>
+            <wp:cNvGraphicFramePr>
+              <a:graphicFrameLocks xmlns:a="http://schemas.openxmlformats.org/drawingml/2006/main" noChangeAspect="1"/>
+            </wp:cNvGraphicFramePr>
+            <a:graphic xmlns:a="http://schemas.openxmlformats.org/drawingml/2006/main">
+              <a:graphicData uri="http://schemas.openxmlformats.org/drawingml/2006/picture">
+                <pic:pic xmlns:pic="http://schemas.openxmlformats.org/drawingml/2006/picture">
+                  <pic:nvPicPr>
+                    <pic:cNvPr id="0" name="site news.png"/>
+                    <pic:cNvPicPr/>
+                  </pic:nvPicPr>
+                  <pic:blipFill>
+                    <a:blip r:embed="rId24"/>
+                    <a:stretch>
+                      <a:fillRect/>
+                    </a:stretch>
+                  </pic:blipFill>
+                  <pic:spPr>
+                    <a:xfrm>
+                      <a:off x="0" y="0"/>
+                      <a:ext cx="5129098" cy="2099122"/>
+                    </a:xfrm>
+                    <a:prstGeom prst="rect">
+                      <a:avLst/>
+                    </a:prstGeom>
+                  </pic:spPr>
+                </pic:pic>
+              </a:graphicData>
+            </a:graphic>
+          </wp:inline>
+        </w:drawing>
+      </w:r>
+    </w:p>
+    <w:p/>
+    <w:p>
+      <w:pPr>
+        <w:pStyle w:val="Prrafodelista"/>
+        <w:numPr>
+          <w:ilvl w:val="0"/>
+          <w:numId w:val="2"/>
+        </w:numPr>
+      </w:pPr>
+      <w:proofErr w:type="spellStart"/>
+      <w:r>
+        <w:rPr>
+          <w:b/>
+        </w:rPr>
+        <w:t>Transaction</w:t>
+      </w:r>
+      <w:proofErr w:type="spellEnd"/>
+      <w:r>
+        <w:rPr>
+          <w:b/>
+        </w:rPr>
+        <w:t xml:space="preserve"> </w:t>
+      </w:r>
+      <w:proofErr w:type="spellStart"/>
+      <w:r>
+        <w:rPr>
+          <w:b/>
+        </w:rPr>
+        <w:t>Approval</w:t>
+      </w:r>
+      <w:proofErr w:type="spellEnd"/>
+      <w:r>
+        <w:rPr>
+          <w:b/>
+        </w:rPr>
+        <w:t xml:space="preserve">: </w:t>
+      </w:r>
+      <w:r>
+        <w:t>permite al administrador del sistema aprobar o rechazar transacciones que han sido realizadas por montos igual o superior a USD 10.000.</w:t>
+      </w:r>
+    </w:p>
+    <w:p/>
+    <w:p>
+      <w:r>
+        <w:rPr>
+          <w:noProof/>
+          <w:lang w:val="es-ES"/>
+        </w:rPr>
+        <w:drawing>
+          <wp:inline distT="0" distB="0" distL="0" distR="0" wp14:anchorId="018F6488" wp14:editId="751077F1">
+            <wp:extent cx="4985211" cy="1740513"/>
+            <wp:effectExtent l="19050" t="0" r="5889" b="0"/>
+            <wp:docPr id="25" name="7 Imagen" descr="transaction aproval.png"/>
+            <wp:cNvGraphicFramePr>
+              <a:graphicFrameLocks xmlns:a="http://schemas.openxmlformats.org/drawingml/2006/main" noChangeAspect="1"/>
+            </wp:cNvGraphicFramePr>
+            <a:graphic xmlns:a="http://schemas.openxmlformats.org/drawingml/2006/main">
+              <a:graphicData uri="http://schemas.openxmlformats.org/drawingml/2006/picture">
+                <pic:pic xmlns:pic="http://schemas.openxmlformats.org/drawingml/2006/picture">
+                  <pic:nvPicPr>
+                    <pic:cNvPr id="0" name="transaction aproval.png"/>
+                    <pic:cNvPicPr/>
+                  </pic:nvPicPr>
+                  <pic:blipFill>
+                    <a:blip r:embed="rId25"/>
+                    <a:stretch>
+                      <a:fillRect/>
+                    </a:stretch>
+                  </pic:blipFill>
+                  <pic:spPr>
+                    <a:xfrm>
+                      <a:off x="0" y="0"/>
+                      <a:ext cx="4984878" cy="1740397"/>
+                    </a:xfrm>
+                    <a:prstGeom prst="rect">
+                      <a:avLst/>
+                    </a:prstGeom>
+                  </pic:spPr>
+                </pic:pic>
+              </a:graphicData>
+            </a:graphic>
+          </wp:inline>
+        </w:drawing>
+      </w:r>
+    </w:p>
+    <w:p/>
+    <w:p/>
     <w:p/>
     <w:p>
       <w:pPr>
@@ -1344,7 +1801,7 @@
                     <pic:cNvPicPr/>
                   </pic:nvPicPr>
                   <pic:blipFill>
-                    <a:blip r:embed="rId19">
+                    <a:blip r:embed="rId26">
                       <a:extLst>
                         <a:ext uri="{28A0092B-C50C-407E-A947-70E740481C1C}">
                           <a14:useLocalDpi xmlns:a14="http://schemas.microsoft.com/office/drawing/2010/main" val="0"/>
@@ -1394,7 +1851,7 @@
                     <pic:cNvPicPr/>
                   </pic:nvPicPr>
                   <pic:blipFill>
-                    <a:blip r:embed="rId20">
+                    <a:blip r:embed="rId27">
                       <a:extLst>
                         <a:ext uri="{28A0092B-C50C-407E-A947-70E740481C1C}">
                           <a14:useLocalDpi xmlns:a14="http://schemas.microsoft.com/office/drawing/2010/main" val="0"/>
@@ -1444,7 +1901,7 @@
                     <pic:cNvPicPr/>
                   </pic:nvPicPr>
                   <pic:blipFill>
-                    <a:blip r:embed="rId21">
+                    <a:blip r:embed="rId28">
                       <a:extLst>
                         <a:ext uri="{28A0092B-C50C-407E-A947-70E740481C1C}">
                           <a14:useLocalDpi xmlns:a14="http://schemas.microsoft.com/office/drawing/2010/main" val="0"/>
@@ -1494,7 +1951,7 @@
                     <pic:cNvPicPr/>
                   </pic:nvPicPr>
                   <pic:blipFill>
-                    <a:blip r:embed="rId22">
+                    <a:blip r:embed="rId29">
                       <a:extLst>
                         <a:ext uri="{28A0092B-C50C-407E-A947-70E740481C1C}">
                           <a14:useLocalDpi xmlns:a14="http://schemas.microsoft.com/office/drawing/2010/main" val="0"/>
@@ -1544,7 +2001,7 @@
                     <pic:cNvPicPr/>
                   </pic:nvPicPr>
                   <pic:blipFill>
-                    <a:blip r:embed="rId23">
+                    <a:blip r:embed="rId30">
                       <a:extLst>
                         <a:ext uri="{28A0092B-C50C-407E-A947-70E740481C1C}">
                           <a14:useLocalDpi xmlns:a14="http://schemas.microsoft.com/office/drawing/2010/main" val="0"/>
@@ -1594,7 +2051,7 @@
                     <pic:cNvPicPr/>
                   </pic:nvPicPr>
                   <pic:blipFill>
-                    <a:blip r:embed="rId24">
+                    <a:blip r:embed="rId31">
                       <a:extLst>
                         <a:ext uri="{28A0092B-C50C-407E-A947-70E740481C1C}">
                           <a14:useLocalDpi xmlns:a14="http://schemas.microsoft.com/office/drawing/2010/main" val="0"/>
@@ -1688,7 +2145,7 @@
                     <pic:cNvPicPr/>
                   </pic:nvPicPr>
                   <pic:blipFill>
-                    <a:blip r:embed="rId25">
+                    <a:blip r:embed="rId32">
                       <a:extLst>
                         <a:ext uri="{28A0092B-C50C-407E-A947-70E740481C1C}">
                           <a14:useLocalDpi xmlns:a14="http://schemas.microsoft.com/office/drawing/2010/main" val="0"/>
@@ -1738,7 +2195,7 @@
                     <pic:cNvPicPr/>
                   </pic:nvPicPr>
                   <pic:blipFill>
-                    <a:blip r:embed="rId26">
+                    <a:blip r:embed="rId33">
                       <a:extLst>
                         <a:ext uri="{28A0092B-C50C-407E-A947-70E740481C1C}">
                           <a14:useLocalDpi xmlns:a14="http://schemas.microsoft.com/office/drawing/2010/main" val="0"/>
@@ -1764,11 +2221,521 @@
           </wp:inline>
         </w:drawing>
       </w:r>
+    </w:p>
+    <w:p/>
+    <w:p/>
+    <w:p>
+      <w:pPr>
+        <w:rPr>
+          <w:b/>
+        </w:rPr>
+      </w:pPr>
+      <w:r>
+        <w:rPr>
+          <w:b/>
+        </w:rPr>
+        <w:t xml:space="preserve">FUNCIONALIDADES DE LA APLICACIÓN </w:t>
+      </w:r>
+      <w:r>
+        <w:rPr>
+          <w:b/>
+        </w:rPr>
+        <w:t>C</w:t>
+      </w:r>
+      <w:r>
+        <w:rPr>
+          <w:b/>
+        </w:rPr>
+        <w:t>.</w:t>
+      </w:r>
+    </w:p>
+    <w:p/>
+    <w:p>
+      <w:r>
+        <w:t xml:space="preserve">La aplicación C denominada </w:t>
+      </w:r>
+      <w:proofErr w:type="spellStart"/>
+      <w:r>
+        <w:rPr>
+          <w:b/>
+        </w:rPr>
+        <w:t>transactionManager</w:t>
+      </w:r>
+      <w:proofErr w:type="spellEnd"/>
+      <w:r>
+        <w:t xml:space="preserve">, compilada en Linux con </w:t>
+      </w:r>
+      <w:proofErr w:type="spellStart"/>
+      <w:r>
+        <w:rPr>
+          <w:b/>
+        </w:rPr>
+        <w:t>gcc</w:t>
+      </w:r>
+      <w:proofErr w:type="spellEnd"/>
+      <w:r>
+        <w:t xml:space="preserve">, se encuentra ubicada en la ruta </w:t>
+      </w:r>
+      <w:r>
+        <w:rPr>
+          <w:b/>
+        </w:rPr>
+        <w:t>/home/</w:t>
+      </w:r>
+      <w:proofErr w:type="spellStart"/>
+      <w:r>
+        <w:rPr>
+          <w:b/>
+        </w:rPr>
+        <w:t>secure</w:t>
+      </w:r>
+      <w:proofErr w:type="spellEnd"/>
+      <w:r>
+        <w:rPr>
+          <w:b/>
+        </w:rPr>
+        <w:t>/</w:t>
+      </w:r>
+      <w:proofErr w:type="spellStart"/>
+      <w:r>
+        <w:rPr>
+          <w:b/>
+        </w:rPr>
+        <w:t>parsing</w:t>
+      </w:r>
+      <w:proofErr w:type="spellEnd"/>
+      <w:r>
+        <w:rPr>
+          <w:b/>
+        </w:rPr>
+        <w:t>/</w:t>
+      </w:r>
+      <w:r>
+        <w:t xml:space="preserve"> de la maquina virtual. Esta aplicación permite cargar archivos </w:t>
+      </w:r>
+      <w:proofErr w:type="spellStart"/>
+      <w:r>
+        <w:t>batch</w:t>
+      </w:r>
+      <w:proofErr w:type="spellEnd"/>
+      <w:r>
+        <w:t xml:space="preserve">, para realizar transacciones. Se validan las diferentes variables para garantizar operaciones con condiciones normales en las transferencias. Se valida que las cuentas existan, que tengan saldos suficientes para realizar las operaciones, que los </w:t>
+      </w:r>
+      <w:proofErr w:type="spellStart"/>
+      <w:r>
+        <w:t>tokens</w:t>
+      </w:r>
+      <w:proofErr w:type="spellEnd"/>
+      <w:r>
+        <w:t xml:space="preserve"> de operación existen y además no estén en uso y se validan los montos entre cero y 10.000.</w:t>
+      </w:r>
+    </w:p>
+    <w:p/>
+    <w:p>
+      <w:r>
+        <w:t>Esta aplicación se puede probar de la siguiente forma:</w:t>
+      </w:r>
+    </w:p>
+    <w:p/>
+    <w:p>
+      <w:r>
+        <w:rPr>
+          <w:noProof/>
+          <w:lang w:val="es-ES"/>
+        </w:rPr>
+        <w:drawing>
+          <wp:inline distT="0" distB="0" distL="0" distR="0" wp14:anchorId="7834D8B1" wp14:editId="2E561D50">
+            <wp:extent cx="6329680" cy="2255520"/>
+            <wp:effectExtent l="0" t="0" r="0" b="5080"/>
+            <wp:docPr id="29" name="Imagen 29" descr="Macintosh:Users:felipegiraldo:Desktop:01.png"/>
+            <wp:cNvGraphicFramePr>
+              <a:graphicFrameLocks xmlns:a="http://schemas.openxmlformats.org/drawingml/2006/main" noChangeAspect="1"/>
+            </wp:cNvGraphicFramePr>
+            <a:graphic xmlns:a="http://schemas.openxmlformats.org/drawingml/2006/main">
+              <a:graphicData uri="http://schemas.openxmlformats.org/drawingml/2006/picture">
+                <pic:pic xmlns:pic="http://schemas.openxmlformats.org/drawingml/2006/picture">
+                  <pic:nvPicPr>
+                    <pic:cNvPr id="0" name="Picture 1" descr="Macintosh:Users:felipegiraldo:Desktop:01.png"/>
+                    <pic:cNvPicPr>
+                      <a:picLocks noChangeAspect="1" noChangeArrowheads="1"/>
+                    </pic:cNvPicPr>
+                  </pic:nvPicPr>
+                  <pic:blipFill>
+                    <a:blip r:embed="rId34">
+                      <a:extLst>
+                        <a:ext uri="{28A0092B-C50C-407E-A947-70E740481C1C}">
+                          <a14:useLocalDpi xmlns:a14="http://schemas.microsoft.com/office/drawing/2010/main" val="0"/>
+                        </a:ext>
+                      </a:extLst>
+                    </a:blip>
+                    <a:srcRect/>
+                    <a:stretch>
+                      <a:fillRect/>
+                    </a:stretch>
+                  </pic:blipFill>
+                  <pic:spPr bwMode="auto">
+                    <a:xfrm>
+                      <a:off x="0" y="0"/>
+                      <a:ext cx="6329680" cy="2255520"/>
+                    </a:xfrm>
+                    <a:prstGeom prst="rect">
+                      <a:avLst/>
+                    </a:prstGeom>
+                    <a:noFill/>
+                    <a:ln>
+                      <a:noFill/>
+                    </a:ln>
+                  </pic:spPr>
+                </pic:pic>
+              </a:graphicData>
+            </a:graphic>
+          </wp:inline>
+        </w:drawing>
+      </w:r>
+    </w:p>
+    <w:p/>
+    <w:p/>
+    <w:p/>
+    <w:p>
+      <w:r>
+        <w:rPr>
+          <w:noProof/>
+          <w:lang w:val="es-ES"/>
+        </w:rPr>
+        <w:drawing>
+          <wp:inline distT="0" distB="0" distL="0" distR="0" wp14:anchorId="6F7A151E" wp14:editId="1AA8CE52">
+            <wp:extent cx="6319520" cy="447040"/>
+            <wp:effectExtent l="0" t="0" r="5080" b="10160"/>
+            <wp:docPr id="30" name="Imagen 30" descr="Macintosh:Users:felipegiraldo:Desktop:02.png"/>
+            <wp:cNvGraphicFramePr>
+              <a:graphicFrameLocks xmlns:a="http://schemas.openxmlformats.org/drawingml/2006/main" noChangeAspect="1"/>
+            </wp:cNvGraphicFramePr>
+            <a:graphic xmlns:a="http://schemas.openxmlformats.org/drawingml/2006/main">
+              <a:graphicData uri="http://schemas.openxmlformats.org/drawingml/2006/picture">
+                <pic:pic xmlns:pic="http://schemas.openxmlformats.org/drawingml/2006/picture">
+                  <pic:nvPicPr>
+                    <pic:cNvPr id="0" name="Picture 2" descr="Macintosh:Users:felipegiraldo:Desktop:02.png"/>
+                    <pic:cNvPicPr>
+                      <a:picLocks noChangeAspect="1" noChangeArrowheads="1"/>
+                    </pic:cNvPicPr>
+                  </pic:nvPicPr>
+                  <pic:blipFill>
+                    <a:blip r:embed="rId35">
+                      <a:extLst>
+                        <a:ext uri="{28A0092B-C50C-407E-A947-70E740481C1C}">
+                          <a14:useLocalDpi xmlns:a14="http://schemas.microsoft.com/office/drawing/2010/main" val="0"/>
+                        </a:ext>
+                      </a:extLst>
+                    </a:blip>
+                    <a:srcRect/>
+                    <a:stretch>
+                      <a:fillRect/>
+                    </a:stretch>
+                  </pic:blipFill>
+                  <pic:spPr bwMode="auto">
+                    <a:xfrm>
+                      <a:off x="0" y="0"/>
+                      <a:ext cx="6319520" cy="447040"/>
+                    </a:xfrm>
+                    <a:prstGeom prst="rect">
+                      <a:avLst/>
+                    </a:prstGeom>
+                    <a:noFill/>
+                    <a:ln>
+                      <a:noFill/>
+                    </a:ln>
+                  </pic:spPr>
+                </pic:pic>
+              </a:graphicData>
+            </a:graphic>
+          </wp:inline>
+        </w:drawing>
+      </w:r>
+    </w:p>
+    <w:p/>
+    <w:p>
+      <w:r>
+        <w:t>Los parámetros que se deben enviar después de la invocación del archivo son los siguientes:</w:t>
+      </w:r>
+    </w:p>
+    <w:p/>
+    <w:p>
+      <w:pPr>
+        <w:pStyle w:val="Prrafodelista"/>
+        <w:numPr>
+          <w:ilvl w:val="0"/>
+          <w:numId w:val="2"/>
+        </w:numPr>
+      </w:pPr>
+      <w:r>
+        <w:t xml:space="preserve">16 números correspondientes a la llave de ciframiento usada para abrir el archivo </w:t>
+      </w:r>
+      <w:proofErr w:type="spellStart"/>
+      <w:r>
+        <w:rPr>
+          <w:b/>
+        </w:rPr>
+        <w:t>movements.cif</w:t>
+      </w:r>
+      <w:proofErr w:type="spellEnd"/>
+      <w:r>
+        <w:t>, el cual se genera con la aplicación java. Estos 16 números son obligatorios.</w:t>
+      </w:r>
+    </w:p>
+    <w:p>
+      <w:pPr>
+        <w:pStyle w:val="Prrafodelista"/>
+        <w:numPr>
+          <w:ilvl w:val="0"/>
+          <w:numId w:val="2"/>
+        </w:numPr>
+      </w:pPr>
+      <w:r>
+        <w:t xml:space="preserve">La ruta donde se encuentra ubicado el archivo con los movimientos. Esta ruta esta configurada en la aplicación </w:t>
+      </w:r>
+      <w:proofErr w:type="spellStart"/>
+      <w:r>
+        <w:t>php</w:t>
+      </w:r>
+      <w:proofErr w:type="spellEnd"/>
+      <w:r>
+        <w:t xml:space="preserve"> para subir el archivo </w:t>
+      </w:r>
+      <w:proofErr w:type="spellStart"/>
+      <w:r>
+        <w:t>batch</w:t>
+      </w:r>
+      <w:proofErr w:type="spellEnd"/>
+      <w:r>
+        <w:t xml:space="preserve"> generado. Por defecto toma la ruta </w:t>
+      </w:r>
+      <w:r>
+        <w:rPr>
+          <w:b/>
+        </w:rPr>
+        <w:t>/home/</w:t>
+      </w:r>
+      <w:proofErr w:type="spellStart"/>
+      <w:r>
+        <w:rPr>
+          <w:b/>
+        </w:rPr>
+        <w:t>secure</w:t>
+      </w:r>
+      <w:proofErr w:type="spellEnd"/>
+      <w:r>
+        <w:rPr>
+          <w:b/>
+        </w:rPr>
+        <w:t>/</w:t>
+      </w:r>
+      <w:proofErr w:type="spellStart"/>
+      <w:r>
+        <w:rPr>
+          <w:b/>
+        </w:rPr>
+        <w:t>parsing</w:t>
+      </w:r>
+      <w:proofErr w:type="spellEnd"/>
+      <w:r>
+        <w:rPr>
+          <w:b/>
+        </w:rPr>
+        <w:t>/</w:t>
+      </w:r>
+      <w:r>
+        <w:t>. Este parámetro es opcional.</w:t>
+      </w:r>
+    </w:p>
+    <w:p>
+      <w:pPr>
+        <w:pStyle w:val="Prrafodelista"/>
+        <w:numPr>
+          <w:ilvl w:val="0"/>
+          <w:numId w:val="2"/>
+        </w:numPr>
+      </w:pPr>
+      <w:r>
+        <w:t xml:space="preserve">El nombre del archivo que contiene los movimientos. La aplicación java por defecto genera un archivo llamado </w:t>
+      </w:r>
+      <w:proofErr w:type="spellStart"/>
+      <w:r>
+        <w:rPr>
+          <w:b/>
+        </w:rPr>
+        <w:t>movements.cif</w:t>
+      </w:r>
+      <w:proofErr w:type="spellEnd"/>
+      <w:r>
+        <w:t>. Por defecto usa este nombre. Este parámetro es opcional.</w:t>
+      </w:r>
+    </w:p>
+    <w:p/>
+    <w:p/>
+    <w:p>
+      <w:pPr>
+        <w:rPr>
+          <w:b/>
+        </w:rPr>
+      </w:pPr>
+      <w:r>
+        <w:rPr>
+          <w:b/>
+        </w:rPr>
+        <w:t>PLATAFORMA BASE Y SISTEMA OPERATIVO</w:t>
+      </w:r>
+      <w:r>
+        <w:rPr>
+          <w:b/>
+        </w:rPr>
+        <w:t>.</w:t>
+      </w:r>
+    </w:p>
+    <w:p/>
+    <w:p>
+      <w:pPr>
+        <w:pStyle w:val="Prrafodelista"/>
+        <w:numPr>
+          <w:ilvl w:val="0"/>
+          <w:numId w:val="3"/>
+        </w:numPr>
+      </w:pPr>
+      <w:r>
+        <w:t>Linux Ubuntu Server 13.10 de 64 bits:</w:t>
+      </w:r>
+    </w:p>
+    <w:p>
+      <w:pPr>
+        <w:pStyle w:val="Prrafodelista"/>
+        <w:numPr>
+          <w:ilvl w:val="1"/>
+          <w:numId w:val="3"/>
+        </w:numPr>
+        <w:ind w:left="709"/>
+      </w:pPr>
+      <w:r>
+        <w:t xml:space="preserve">Usuarios y contraseñas: </w:t>
+      </w:r>
+      <w:proofErr w:type="spellStart"/>
+      <w:r>
+        <w:t>secure</w:t>
+      </w:r>
+      <w:proofErr w:type="spellEnd"/>
+      <w:r>
+        <w:t xml:space="preserve"> / </w:t>
+      </w:r>
+      <w:proofErr w:type="spellStart"/>
+      <w:r>
+        <w:t>secure</w:t>
+      </w:r>
+      <w:proofErr w:type="spellEnd"/>
+      <w:r>
+        <w:t xml:space="preserve"> – </w:t>
+      </w:r>
+      <w:proofErr w:type="spellStart"/>
+      <w:r>
+        <w:t>root</w:t>
+      </w:r>
+      <w:proofErr w:type="spellEnd"/>
+      <w:r>
+        <w:t xml:space="preserve"> / </w:t>
+      </w:r>
+      <w:proofErr w:type="spellStart"/>
+      <w:r>
+        <w:t>secure</w:t>
+      </w:r>
+      <w:proofErr w:type="spellEnd"/>
+    </w:p>
+    <w:p>
+      <w:pPr>
+        <w:pStyle w:val="Prrafodelista"/>
+        <w:numPr>
+          <w:ilvl w:val="0"/>
+          <w:numId w:val="3"/>
+        </w:numPr>
+      </w:pPr>
+      <w:r>
+        <w:t xml:space="preserve">Servicio </w:t>
+      </w:r>
+      <w:proofErr w:type="spellStart"/>
+      <w:r>
+        <w:t>MySQL</w:t>
+      </w:r>
+      <w:proofErr w:type="spellEnd"/>
+      <w:r>
+        <w:t>:</w:t>
+      </w:r>
+    </w:p>
+    <w:p>
+      <w:pPr>
+        <w:pStyle w:val="Prrafodelista"/>
+        <w:numPr>
+          <w:ilvl w:val="1"/>
+          <w:numId w:val="3"/>
+        </w:numPr>
+        <w:ind w:left="709"/>
+      </w:pPr>
+      <w:r>
+        <w:t xml:space="preserve">Usuarios y contraseñas: </w:t>
+      </w:r>
+      <w:proofErr w:type="spellStart"/>
+      <w:r>
+        <w:t>root</w:t>
+      </w:r>
+      <w:proofErr w:type="spellEnd"/>
+      <w:r>
+        <w:t xml:space="preserve"> / +s3cur3. – </w:t>
+      </w:r>
+      <w:proofErr w:type="spellStart"/>
+      <w:r>
+        <w:t>advlogin</w:t>
+      </w:r>
+      <w:proofErr w:type="spellEnd"/>
+      <w:r>
+        <w:t xml:space="preserve"> / Hard+20.</w:t>
+      </w:r>
+    </w:p>
+    <w:p>
+      <w:pPr>
+        <w:pStyle w:val="Prrafodelista"/>
+        <w:numPr>
+          <w:ilvl w:val="1"/>
+          <w:numId w:val="3"/>
+        </w:numPr>
+        <w:ind w:left="709"/>
+      </w:pPr>
+      <w:r>
+        <w:t>Puerto: 3306</w:t>
+      </w:r>
+    </w:p>
+    <w:p>
+      <w:pPr>
+        <w:pStyle w:val="Prrafodelista"/>
+        <w:numPr>
+          <w:ilvl w:val="0"/>
+          <w:numId w:val="3"/>
+        </w:numPr>
+      </w:pPr>
+      <w:r>
+        <w:t>Servicio Apache</w:t>
+      </w:r>
+    </w:p>
+    <w:p>
+      <w:pPr>
+        <w:pStyle w:val="Prrafodelista"/>
+        <w:numPr>
+          <w:ilvl w:val="0"/>
+          <w:numId w:val="3"/>
+        </w:numPr>
+      </w:pPr>
+      <w:r>
+        <w:t>Interprete PHP 5.</w:t>
+      </w:r>
+    </w:p>
+    <w:p>
       <w:bookmarkStart w:id="0" w:name="_GoBack"/>
       <w:bookmarkEnd w:id="0"/>
     </w:p>
-    <w:p/>
-    <w:p/>
     <w:sectPr>
       <w:pgSz w:w="12240" w:h="15840"/>
       <w:pgMar w:top="1134" w:right="1134" w:bottom="1134" w:left="1134" w:header="708" w:footer="708" w:gutter="0"/>
@@ -1784,7 +2751,7 @@
   <w:abstractNum w:abstractNumId="0">
     <w:nsid w:val="14357348"/>
     <w:multiLevelType w:val="hybridMultilevel"/>
-    <w:tmpl w:val="A3CC53FA"/>
+    <w:tmpl w:val="8FF8A200"/>
     <w:lvl w:ilvl="0" w:tplc="0C0A0001">
       <w:start w:val="1"/>
       <w:numFmt w:val="bullet"/>
@@ -2007,11 +2974,127 @@
       </w:rPr>
     </w:lvl>
   </w:abstractNum>
+  <w:abstractNum w:abstractNumId="2">
+    <w:nsid w:val="5F306C8C"/>
+    <w:multiLevelType w:val="hybridMultilevel"/>
+    <w:tmpl w:val="1ECE2E1C"/>
+    <w:lvl w:ilvl="0" w:tplc="0C0A0001">
+      <w:start w:val="1"/>
+      <w:numFmt w:val="bullet"/>
+      <w:lvlText w:val=""/>
+      <w:lvlJc w:val="left"/>
+      <w:pPr>
+        <w:ind w:left="360" w:hanging="360"/>
+      </w:pPr>
+      <w:rPr>
+        <w:rFonts w:ascii="Symbol" w:hAnsi="Symbol" w:hint="default"/>
+      </w:rPr>
+    </w:lvl>
+    <w:lvl w:ilvl="1" w:tplc="0C0A0003">
+      <w:start w:val="1"/>
+      <w:numFmt w:val="bullet"/>
+      <w:lvlText w:val="o"/>
+      <w:lvlJc w:val="left"/>
+      <w:pPr>
+        <w:ind w:left="1080" w:hanging="360"/>
+      </w:pPr>
+      <w:rPr>
+        <w:rFonts w:ascii="Courier New" w:hAnsi="Courier New" w:hint="default"/>
+      </w:rPr>
+    </w:lvl>
+    <w:lvl w:ilvl="2" w:tplc="0C0A0005" w:tentative="1">
+      <w:start w:val="1"/>
+      <w:numFmt w:val="bullet"/>
+      <w:lvlText w:val=""/>
+      <w:lvlJc w:val="left"/>
+      <w:pPr>
+        <w:ind w:left="1800" w:hanging="360"/>
+      </w:pPr>
+      <w:rPr>
+        <w:rFonts w:ascii="Wingdings" w:hAnsi="Wingdings" w:hint="default"/>
+      </w:rPr>
+    </w:lvl>
+    <w:lvl w:ilvl="3" w:tplc="0C0A0001" w:tentative="1">
+      <w:start w:val="1"/>
+      <w:numFmt w:val="bullet"/>
+      <w:lvlText w:val=""/>
+      <w:lvlJc w:val="left"/>
+      <w:pPr>
+        <w:ind w:left="2520" w:hanging="360"/>
+      </w:pPr>
+      <w:rPr>
+        <w:rFonts w:ascii="Symbol" w:hAnsi="Symbol" w:hint="default"/>
+      </w:rPr>
+    </w:lvl>
+    <w:lvl w:ilvl="4" w:tplc="0C0A0003" w:tentative="1">
+      <w:start w:val="1"/>
+      <w:numFmt w:val="bullet"/>
+      <w:lvlText w:val="o"/>
+      <w:lvlJc w:val="left"/>
+      <w:pPr>
+        <w:ind w:left="3240" w:hanging="360"/>
+      </w:pPr>
+      <w:rPr>
+        <w:rFonts w:ascii="Courier New" w:hAnsi="Courier New" w:hint="default"/>
+      </w:rPr>
+    </w:lvl>
+    <w:lvl w:ilvl="5" w:tplc="0C0A0005" w:tentative="1">
+      <w:start w:val="1"/>
+      <w:numFmt w:val="bullet"/>
+      <w:lvlText w:val=""/>
+      <w:lvlJc w:val="left"/>
+      <w:pPr>
+        <w:ind w:left="3960" w:hanging="360"/>
+      </w:pPr>
+      <w:rPr>
+        <w:rFonts w:ascii="Wingdings" w:hAnsi="Wingdings" w:hint="default"/>
+      </w:rPr>
+    </w:lvl>
+    <w:lvl w:ilvl="6" w:tplc="0C0A0001" w:tentative="1">
+      <w:start w:val="1"/>
+      <w:numFmt w:val="bullet"/>
+      <w:lvlText w:val=""/>
+      <w:lvlJc w:val="left"/>
+      <w:pPr>
+        <w:ind w:left="4680" w:hanging="360"/>
+      </w:pPr>
+      <w:rPr>
+        <w:rFonts w:ascii="Symbol" w:hAnsi="Symbol" w:hint="default"/>
+      </w:rPr>
+    </w:lvl>
+    <w:lvl w:ilvl="7" w:tplc="0C0A0003" w:tentative="1">
+      <w:start w:val="1"/>
+      <w:numFmt w:val="bullet"/>
+      <w:lvlText w:val="o"/>
+      <w:lvlJc w:val="left"/>
+      <w:pPr>
+        <w:ind w:left="5400" w:hanging="360"/>
+      </w:pPr>
+      <w:rPr>
+        <w:rFonts w:ascii="Courier New" w:hAnsi="Courier New" w:hint="default"/>
+      </w:rPr>
+    </w:lvl>
+    <w:lvl w:ilvl="8" w:tplc="0C0A0005" w:tentative="1">
+      <w:start w:val="1"/>
+      <w:numFmt w:val="bullet"/>
+      <w:lvlText w:val=""/>
+      <w:lvlJc w:val="left"/>
+      <w:pPr>
+        <w:ind w:left="6120" w:hanging="360"/>
+      </w:pPr>
+      <w:rPr>
+        <w:rFonts w:ascii="Wingdings" w:hAnsi="Wingdings" w:hint="default"/>
+      </w:rPr>
+    </w:lvl>
+  </w:abstractNum>
   <w:num w:numId="1">
     <w:abstractNumId w:val="1"/>
   </w:num>
   <w:num w:numId="2">
     <w:abstractNumId w:val="0"/>
+  </w:num>
+  <w:num w:numId="3">
+    <w:abstractNumId w:val="2"/>
   </w:num>
 </w:numbering>
 </file>
@@ -2235,7 +3318,9 @@
   </w:style>
   <w:style w:type="paragraph" w:styleId="Prrafodelista">
     <w:name w:val="List Paragraph"/>
+    <w:aliases w:val="Segundo nivel de viñetas,List Paragraph1,List Paragraph"/>
     <w:basedOn w:val="Normal"/>
+    <w:link w:val="PrrafodelistaCar"/>
     <w:uiPriority w:val="34"/>
     <w:qFormat/>
     <w:rsid w:val="000C1F0C"/>
@@ -2253,6 +3338,16 @@
     <w:rPr>
       <w:color w:val="0000FF" w:themeColor="hyperlink"/>
       <w:u w:val="single"/>
+    </w:rPr>
+  </w:style>
+  <w:style w:type="character" w:customStyle="1" w:styleId="PrrafodelistaCar">
+    <w:name w:val="Párrafo de lista Car"/>
+    <w:aliases w:val="Segundo nivel de viñetas Car,List Paragraph1 Car,List Paragraph Car"/>
+    <w:link w:val="Prrafodelista"/>
+    <w:uiPriority w:val="34"/>
+    <w:rsid w:val="00EF3E31"/>
+    <w:rPr>
+      <w:rFonts w:ascii="Arial Narrow" w:hAnsi="Arial Narrow"/>
     </w:rPr>
   </w:style>
 </w:styles>
@@ -2477,7 +3572,9 @@
   </w:style>
   <w:style w:type="paragraph" w:styleId="Prrafodelista">
     <w:name w:val="List Paragraph"/>
+    <w:aliases w:val="Segundo nivel de viñetas,List Paragraph1,List Paragraph"/>
     <w:basedOn w:val="Normal"/>
+    <w:link w:val="PrrafodelistaCar"/>
     <w:uiPriority w:val="34"/>
     <w:qFormat/>
     <w:rsid w:val="000C1F0C"/>
@@ -2495,6 +3592,16 @@
     <w:rPr>
       <w:color w:val="0000FF" w:themeColor="hyperlink"/>
       <w:u w:val="single"/>
+    </w:rPr>
+  </w:style>
+  <w:style w:type="character" w:customStyle="1" w:styleId="PrrafodelistaCar">
+    <w:name w:val="Párrafo de lista Car"/>
+    <w:aliases w:val="Segundo nivel de viñetas Car,List Paragraph1 Car,List Paragraph Car"/>
+    <w:link w:val="Prrafodelista"/>
+    <w:uiPriority w:val="34"/>
+    <w:rsid w:val="00EF3E31"/>
+    <w:rPr>
+      <w:rFonts w:ascii="Arial Narrow" w:hAnsi="Arial Narrow"/>
     </w:rPr>
   </w:style>
 </w:styles>

</xml_diff>

<commit_message>
Ajustes finales a la documentación
</commit_message>
<xml_diff>
--- a/documentation/readme-virtual-machine.docx
+++ b/documentation/readme-virtual-machine.docx
@@ -10,6 +10,8 @@
           <w:sz w:val="32"/>
         </w:rPr>
       </w:pPr>
+      <w:bookmarkStart w:id="0" w:name="_GoBack"/>
+      <w:bookmarkEnd w:id="0"/>
       <w:r>
         <w:rPr>
           <w:b/>
@@ -143,9 +145,9 @@
           <w:lang w:val="es-ES"/>
         </w:rPr>
         <w:drawing>
-          <wp:inline distT="0" distB="0" distL="0" distR="0" wp14:anchorId="30C1A016" wp14:editId="0F2729D0">
-            <wp:extent cx="5612130" cy="5184775"/>
-            <wp:effectExtent l="0" t="0" r="1270" b="0"/>
+          <wp:inline distT="0" distB="0" distL="0" distR="0" wp14:anchorId="30C1A016" wp14:editId="31886473">
+            <wp:extent cx="6285230" cy="5184775"/>
+            <wp:effectExtent l="0" t="0" r="0" b="0"/>
             <wp:docPr id="1" name="Imagen 1"/>
             <wp:cNvGraphicFramePr>
               <a:graphicFrameLocks xmlns:a="http://schemas.openxmlformats.org/drawingml/2006/main" noChangeAspect="1"/>
@@ -172,7 +174,7 @@
                   <pic:spPr>
                     <a:xfrm>
                       <a:off x="0" y="0"/>
-                      <a:ext cx="5612130" cy="5184775"/>
+                      <a:ext cx="6285230" cy="5184775"/>
                     </a:xfrm>
                     <a:prstGeom prst="rect">
                       <a:avLst/>
@@ -428,6 +430,191 @@
     <w:p/>
     <w:p>
       <w:r>
+        <w:t>Los usuarios y contraseñas para esta aplicación son:</w:t>
+      </w:r>
+    </w:p>
+    <w:p/>
+    <w:tbl>
+      <w:tblPr>
+        <w:tblStyle w:val="Sombreadomediano1"/>
+        <w:tblW w:w="0" w:type="auto"/>
+        <w:tblInd w:w="392" w:type="dxa"/>
+        <w:tblLook w:val="04A0" w:firstRow="1" w:lastRow="0" w:firstColumn="1" w:lastColumn="0" w:noHBand="0" w:noVBand="1"/>
+      </w:tblPr>
+      <w:tblGrid>
+        <w:gridCol w:w="1561"/>
+        <w:gridCol w:w="1843"/>
+        <w:gridCol w:w="1842"/>
+      </w:tblGrid>
+      <w:tr>
+        <w:trPr>
+          <w:cnfStyle w:val="100000000000" w:firstRow="1" w:lastRow="0" w:firstColumn="0" w:lastColumn="0" w:oddVBand="0" w:evenVBand="0" w:oddHBand="0" w:evenHBand="0" w:firstRowFirstColumn="0" w:firstRowLastColumn="0" w:lastRowFirstColumn="0" w:lastRowLastColumn="0"/>
+        </w:trPr>
+        <w:tc>
+          <w:tcPr>
+            <w:cnfStyle w:val="001000000000" w:firstRow="0" w:lastRow="0" w:firstColumn="1" w:lastColumn="0" w:oddVBand="0" w:evenVBand="0" w:oddHBand="0" w:evenHBand="0" w:firstRowFirstColumn="0" w:firstRowLastColumn="0" w:lastRowFirstColumn="0" w:lastRowLastColumn="0"/>
+            <w:tcW w:w="1419" w:type="dxa"/>
+          </w:tcPr>
+          <w:p>
+            <w:pPr>
+              <w:jc w:val="center"/>
+              <w:rPr>
+                <w:b w:val="0"/>
+                <w:sz w:val="20"/>
+              </w:rPr>
+            </w:pPr>
+            <w:r>
+              <w:rPr>
+                <w:b w:val="0"/>
+                <w:sz w:val="20"/>
+              </w:rPr>
+              <w:t>PERFIL</w:t>
+            </w:r>
+          </w:p>
+        </w:tc>
+        <w:tc>
+          <w:tcPr>
+            <w:tcW w:w="1843" w:type="dxa"/>
+          </w:tcPr>
+          <w:p>
+            <w:pPr>
+              <w:jc w:val="center"/>
+              <w:cnfStyle w:val="100000000000" w:firstRow="1" w:lastRow="0" w:firstColumn="0" w:lastColumn="0" w:oddVBand="0" w:evenVBand="0" w:oddHBand="0" w:evenHBand="0" w:firstRowFirstColumn="0" w:firstRowLastColumn="0" w:lastRowFirstColumn="0" w:lastRowLastColumn="0"/>
+              <w:rPr>
+                <w:b w:val="0"/>
+                <w:sz w:val="20"/>
+              </w:rPr>
+            </w:pPr>
+            <w:r>
+              <w:rPr>
+                <w:b w:val="0"/>
+                <w:sz w:val="20"/>
+              </w:rPr>
+              <w:t>USUARIO</w:t>
+            </w:r>
+          </w:p>
+        </w:tc>
+        <w:tc>
+          <w:tcPr>
+            <w:tcW w:w="1842" w:type="dxa"/>
+          </w:tcPr>
+          <w:p>
+            <w:pPr>
+              <w:jc w:val="center"/>
+              <w:cnfStyle w:val="100000000000" w:firstRow="1" w:lastRow="0" w:firstColumn="0" w:lastColumn="0" w:oddVBand="0" w:evenVBand="0" w:oddHBand="0" w:evenHBand="0" w:firstRowFirstColumn="0" w:firstRowLastColumn="0" w:lastRowFirstColumn="0" w:lastRowLastColumn="0"/>
+              <w:rPr>
+                <w:b w:val="0"/>
+                <w:sz w:val="20"/>
+              </w:rPr>
+            </w:pPr>
+            <w:r>
+              <w:rPr>
+                <w:b w:val="0"/>
+                <w:sz w:val="20"/>
+              </w:rPr>
+              <w:t>PASSWORD</w:t>
+            </w:r>
+          </w:p>
+        </w:tc>
+      </w:tr>
+      <w:tr>
+        <w:trPr>
+          <w:cnfStyle w:val="000000100000" w:firstRow="0" w:lastRow="0" w:firstColumn="0" w:lastColumn="0" w:oddVBand="0" w:evenVBand="0" w:oddHBand="1" w:evenHBand="0" w:firstRowFirstColumn="0" w:firstRowLastColumn="0" w:lastRowFirstColumn="0" w:lastRowLastColumn="0"/>
+        </w:trPr>
+        <w:tc>
+          <w:tcPr>
+            <w:cnfStyle w:val="001000000000" w:firstRow="0" w:lastRow="0" w:firstColumn="1" w:lastColumn="0" w:oddVBand="0" w:evenVBand="0" w:oddHBand="0" w:evenHBand="0" w:firstRowFirstColumn="0" w:firstRowLastColumn="0" w:lastRowFirstColumn="0" w:lastRowLastColumn="0"/>
+            <w:tcW w:w="1419" w:type="dxa"/>
+          </w:tcPr>
+          <w:p>
+            <w:r>
+              <w:t>Administrador</w:t>
+            </w:r>
+          </w:p>
+        </w:tc>
+        <w:tc>
+          <w:tcPr>
+            <w:tcW w:w="1843" w:type="dxa"/>
+          </w:tcPr>
+          <w:p>
+            <w:pPr>
+              <w:jc w:val="center"/>
+              <w:cnfStyle w:val="000000100000" w:firstRow="0" w:lastRow="0" w:firstColumn="0" w:lastColumn="0" w:oddVBand="0" w:evenVBand="0" w:oddHBand="1" w:evenHBand="0" w:firstRowFirstColumn="0" w:firstRowLastColumn="0" w:lastRowFirstColumn="0" w:lastRowLastColumn="0"/>
+            </w:pPr>
+            <w:proofErr w:type="spellStart"/>
+            <w:r>
+              <w:t>admin</w:t>
+            </w:r>
+            <w:proofErr w:type="spellEnd"/>
+          </w:p>
+        </w:tc>
+        <w:tc>
+          <w:tcPr>
+            <w:tcW w:w="1842" w:type="dxa"/>
+          </w:tcPr>
+          <w:p>
+            <w:pPr>
+              <w:jc w:val="center"/>
+              <w:cnfStyle w:val="000000100000" w:firstRow="0" w:lastRow="0" w:firstColumn="0" w:lastColumn="0" w:oddVBand="0" w:evenVBand="0" w:oddHBand="1" w:evenHBand="0" w:firstRowFirstColumn="0" w:firstRowLastColumn="0" w:lastRowFirstColumn="0" w:lastRowLastColumn="0"/>
+            </w:pPr>
+            <w:r>
+              <w:t>s3cur3</w:t>
+            </w:r>
+          </w:p>
+        </w:tc>
+      </w:tr>
+      <w:tr>
+        <w:trPr>
+          <w:cnfStyle w:val="000000010000" w:firstRow="0" w:lastRow="0" w:firstColumn="0" w:lastColumn="0" w:oddVBand="0" w:evenVBand="0" w:oddHBand="0" w:evenHBand="1" w:firstRowFirstColumn="0" w:firstRowLastColumn="0" w:lastRowFirstColumn="0" w:lastRowLastColumn="0"/>
+        </w:trPr>
+        <w:tc>
+          <w:tcPr>
+            <w:cnfStyle w:val="001000000000" w:firstRow="0" w:lastRow="0" w:firstColumn="1" w:lastColumn="0" w:oddVBand="0" w:evenVBand="0" w:oddHBand="0" w:evenHBand="0" w:firstRowFirstColumn="0" w:firstRowLastColumn="0" w:lastRowFirstColumn="0" w:lastRowLastColumn="0"/>
+            <w:tcW w:w="1419" w:type="dxa"/>
+          </w:tcPr>
+          <w:p>
+            <w:r>
+              <w:t>Usuario</w:t>
+            </w:r>
+          </w:p>
+        </w:tc>
+        <w:tc>
+          <w:tcPr>
+            <w:tcW w:w="1843" w:type="dxa"/>
+          </w:tcPr>
+          <w:p>
+            <w:pPr>
+              <w:jc w:val="center"/>
+              <w:cnfStyle w:val="000000010000" w:firstRow="0" w:lastRow="0" w:firstColumn="0" w:lastColumn="0" w:oddVBand="0" w:evenVBand="0" w:oddHBand="0" w:evenHBand="1" w:firstRowFirstColumn="0" w:firstRowLastColumn="0" w:lastRowFirstColumn="0" w:lastRowLastColumn="0"/>
+            </w:pPr>
+            <w:proofErr w:type="spellStart"/>
+            <w:r>
+              <w:t>pipegiraldo</w:t>
+            </w:r>
+            <w:proofErr w:type="spellEnd"/>
+          </w:p>
+        </w:tc>
+        <w:tc>
+          <w:tcPr>
+            <w:tcW w:w="1842" w:type="dxa"/>
+          </w:tcPr>
+          <w:p>
+            <w:pPr>
+              <w:jc w:val="center"/>
+              <w:cnfStyle w:val="000000010000" w:firstRow="0" w:lastRow="0" w:firstColumn="0" w:lastColumn="0" w:oddVBand="0" w:evenVBand="0" w:oddHBand="0" w:evenHBand="1" w:firstRowFirstColumn="0" w:firstRowLastColumn="0" w:lastRowFirstColumn="0" w:lastRowLastColumn="0"/>
+            </w:pPr>
+            <w:proofErr w:type="spellStart"/>
+            <w:r>
+              <w:t>pipegiraldo</w:t>
+            </w:r>
+            <w:proofErr w:type="spellEnd"/>
+          </w:p>
+        </w:tc>
+      </w:tr>
+    </w:tbl>
+    <w:p/>
+    <w:p>
+      <w:r>
         <w:t>Dentro de las funcionalidades desarrolladas en la aplicación PHP, encontramos las siguientes:</w:t>
       </w:r>
     </w:p>
@@ -522,9 +709,9 @@
           <w:lang w:val="es-ES"/>
         </w:rPr>
         <w:drawing>
-          <wp:inline distT="0" distB="0" distL="0" distR="0" wp14:anchorId="0991D501" wp14:editId="3AA54076">
-            <wp:extent cx="5612130" cy="3212465"/>
-            <wp:effectExtent l="0" t="0" r="1270" b="0"/>
+          <wp:inline distT="0" distB="0" distL="0" distR="0" wp14:anchorId="0991D501" wp14:editId="34E0520B">
+            <wp:extent cx="6285230" cy="3212465"/>
+            <wp:effectExtent l="0" t="0" r="0" b="0"/>
             <wp:docPr id="3" name="Imagen 3"/>
             <wp:cNvGraphicFramePr>
               <a:graphicFrameLocks xmlns:a="http://schemas.openxmlformats.org/drawingml/2006/main" noChangeAspect="1"/>
@@ -551,7 +738,7 @@
                   <pic:spPr>
                     <a:xfrm>
                       <a:off x="0" y="0"/>
-                      <a:ext cx="5612130" cy="3212465"/>
+                      <a:ext cx="6285230" cy="3212465"/>
                     </a:xfrm>
                     <a:prstGeom prst="rect">
                       <a:avLst/>
@@ -591,9 +778,9 @@
           <w:lang w:val="es-ES"/>
         </w:rPr>
         <w:drawing>
-          <wp:inline distT="0" distB="0" distL="0" distR="0" wp14:anchorId="70A6B213" wp14:editId="460A807B">
-            <wp:extent cx="5612130" cy="3049270"/>
-            <wp:effectExtent l="0" t="0" r="1270" b="0"/>
+          <wp:inline distT="0" distB="0" distL="0" distR="0" wp14:anchorId="70A6B213" wp14:editId="0CCB549C">
+            <wp:extent cx="6285230" cy="3049270"/>
+            <wp:effectExtent l="0" t="0" r="0" b="0"/>
             <wp:docPr id="4" name="Imagen 4"/>
             <wp:cNvGraphicFramePr>
               <a:graphicFrameLocks xmlns:a="http://schemas.openxmlformats.org/drawingml/2006/main" noChangeAspect="1"/>
@@ -620,7 +807,7 @@
                   <pic:spPr>
                     <a:xfrm>
                       <a:off x="0" y="0"/>
-                      <a:ext cx="5612130" cy="3049270"/>
+                      <a:ext cx="6285230" cy="3049270"/>
                     </a:xfrm>
                     <a:prstGeom prst="rect">
                       <a:avLst/>
@@ -679,9 +866,9 @@
           <w:lang w:val="es-ES"/>
         </w:rPr>
         <w:drawing>
-          <wp:inline distT="0" distB="0" distL="0" distR="0" wp14:anchorId="1BEFD902" wp14:editId="5B64F1E6">
-            <wp:extent cx="5612130" cy="2841625"/>
-            <wp:effectExtent l="0" t="0" r="1270" b="3175"/>
+          <wp:inline distT="0" distB="0" distL="0" distR="0" wp14:anchorId="1BEFD902" wp14:editId="0335AA80">
+            <wp:extent cx="6285230" cy="2841625"/>
+            <wp:effectExtent l="0" t="0" r="0" b="3175"/>
             <wp:docPr id="5" name="Imagen 5"/>
             <wp:cNvGraphicFramePr>
               <a:graphicFrameLocks xmlns:a="http://schemas.openxmlformats.org/drawingml/2006/main" noChangeAspect="1"/>
@@ -708,7 +895,7 @@
                   <pic:spPr>
                     <a:xfrm>
                       <a:off x="0" y="0"/>
-                      <a:ext cx="5612130" cy="2841625"/>
+                      <a:ext cx="6285230" cy="2841625"/>
                     </a:xfrm>
                     <a:prstGeom prst="rect">
                       <a:avLst/>
@@ -729,9 +916,9 @@
           <w:lang w:val="es-ES"/>
         </w:rPr>
         <w:drawing>
-          <wp:inline distT="0" distB="0" distL="0" distR="0" wp14:anchorId="4AA0EC08" wp14:editId="1A8BC2D4">
-            <wp:extent cx="5612130" cy="2885440"/>
-            <wp:effectExtent l="0" t="0" r="1270" b="10160"/>
+          <wp:inline distT="0" distB="0" distL="0" distR="0" wp14:anchorId="4AA0EC08" wp14:editId="7D232725">
+            <wp:extent cx="6285230" cy="2885440"/>
+            <wp:effectExtent l="0" t="0" r="0" b="10160"/>
             <wp:docPr id="6" name="Imagen 6"/>
             <wp:cNvGraphicFramePr>
               <a:graphicFrameLocks xmlns:a="http://schemas.openxmlformats.org/drawingml/2006/main" noChangeAspect="1"/>
@@ -758,7 +945,7 @@
                   <pic:spPr>
                     <a:xfrm>
                       <a:off x="0" y="0"/>
-                      <a:ext cx="5612130" cy="2885440"/>
+                      <a:ext cx="6285230" cy="2885440"/>
                     </a:xfrm>
                     <a:prstGeom prst="rect">
                       <a:avLst/>
@@ -779,9 +966,9 @@
           <w:lang w:val="es-ES"/>
         </w:rPr>
         <w:drawing>
-          <wp:inline distT="0" distB="0" distL="0" distR="0" wp14:anchorId="7EBE0346" wp14:editId="5A90807A">
-            <wp:extent cx="5612130" cy="2864485"/>
-            <wp:effectExtent l="0" t="0" r="1270" b="5715"/>
+          <wp:inline distT="0" distB="0" distL="0" distR="0" wp14:anchorId="7EBE0346" wp14:editId="1E623E9D">
+            <wp:extent cx="6285230" cy="2864485"/>
+            <wp:effectExtent l="0" t="0" r="0" b="5715"/>
             <wp:docPr id="7" name="Imagen 7"/>
             <wp:cNvGraphicFramePr>
               <a:graphicFrameLocks xmlns:a="http://schemas.openxmlformats.org/drawingml/2006/main" noChangeAspect="1"/>
@@ -808,7 +995,7 @@
                   <pic:spPr>
                     <a:xfrm>
                       <a:off x="0" y="0"/>
-                      <a:ext cx="5612130" cy="2864485"/>
+                      <a:ext cx="6285230" cy="2864485"/>
                     </a:xfrm>
                     <a:prstGeom prst="rect">
                       <a:avLst/>
@@ -902,9 +1089,9 @@
           <w:lang w:val="es-ES"/>
         </w:rPr>
         <w:drawing>
-          <wp:inline distT="0" distB="0" distL="0" distR="0" wp14:anchorId="749D9F76" wp14:editId="5DFB5538">
-            <wp:extent cx="5612130" cy="2461260"/>
-            <wp:effectExtent l="0" t="0" r="1270" b="2540"/>
+          <wp:inline distT="0" distB="0" distL="0" distR="0" wp14:anchorId="749D9F76" wp14:editId="18C79D9E">
+            <wp:extent cx="6285230" cy="2461260"/>
+            <wp:effectExtent l="0" t="0" r="0" b="2540"/>
             <wp:docPr id="8" name="Imagen 8"/>
             <wp:cNvGraphicFramePr>
               <a:graphicFrameLocks xmlns:a="http://schemas.openxmlformats.org/drawingml/2006/main" noChangeAspect="1"/>
@@ -931,7 +1118,7 @@
                   <pic:spPr>
                     <a:xfrm>
                       <a:off x="0" y="0"/>
-                      <a:ext cx="5612130" cy="2461260"/>
+                      <a:ext cx="6285230" cy="2461260"/>
                     </a:xfrm>
                     <a:prstGeom prst="rect">
                       <a:avLst/>
@@ -952,9 +1139,9 @@
           <w:lang w:val="es-ES"/>
         </w:rPr>
         <w:drawing>
-          <wp:inline distT="0" distB="0" distL="0" distR="0" wp14:anchorId="0E014028" wp14:editId="6106E6D7">
-            <wp:extent cx="5612130" cy="2473325"/>
-            <wp:effectExtent l="0" t="0" r="1270" b="0"/>
+          <wp:inline distT="0" distB="0" distL="0" distR="0" wp14:anchorId="0E014028" wp14:editId="46462D25">
+            <wp:extent cx="6285230" cy="2473325"/>
+            <wp:effectExtent l="0" t="0" r="0" b="0"/>
             <wp:docPr id="9" name="Imagen 9"/>
             <wp:cNvGraphicFramePr>
               <a:graphicFrameLocks xmlns:a="http://schemas.openxmlformats.org/drawingml/2006/main" noChangeAspect="1"/>
@@ -981,7 +1168,7 @@
                   <pic:spPr>
                     <a:xfrm>
                       <a:off x="0" y="0"/>
-                      <a:ext cx="5612130" cy="2473325"/>
+                      <a:ext cx="6285230" cy="2473325"/>
                     </a:xfrm>
                     <a:prstGeom prst="rect">
                       <a:avLst/>
@@ -1029,8 +1216,8 @@
           <w:lang w:val="es-ES"/>
         </w:rPr>
         <w:drawing>
-          <wp:inline distT="0" distB="0" distL="0" distR="0" wp14:anchorId="04B3A2B1" wp14:editId="780330C8">
-            <wp:extent cx="6332220" cy="3281045"/>
+          <wp:inline distT="0" distB="0" distL="0" distR="0" wp14:anchorId="04B3A2B1" wp14:editId="083BD34F">
+            <wp:extent cx="6285230" cy="2626995"/>
             <wp:effectExtent l="0" t="0" r="0" b="0"/>
             <wp:docPr id="27" name="Imagen 27"/>
             <wp:cNvGraphicFramePr>
@@ -1058,7 +1245,7 @@
                   <pic:spPr>
                     <a:xfrm>
                       <a:off x="0" y="0"/>
-                      <a:ext cx="6332220" cy="3281045"/>
+                      <a:ext cx="6286771" cy="2627639"/>
                     </a:xfrm>
                     <a:prstGeom prst="rect">
                       <a:avLst/>
@@ -1164,9 +1351,9 @@
           <w:lang w:val="es-ES"/>
         </w:rPr>
         <w:drawing>
-          <wp:inline distT="0" distB="0" distL="0" distR="0" wp14:anchorId="60D2BBAB" wp14:editId="0F7668BD">
-            <wp:extent cx="5612130" cy="2379980"/>
-            <wp:effectExtent l="0" t="0" r="1270" b="7620"/>
+          <wp:inline distT="0" distB="0" distL="0" distR="0" wp14:anchorId="60D2BBAB" wp14:editId="25C38253">
+            <wp:extent cx="6285230" cy="2379980"/>
+            <wp:effectExtent l="0" t="0" r="0" b="7620"/>
             <wp:docPr id="10" name="Imagen 10"/>
             <wp:cNvGraphicFramePr>
               <a:graphicFrameLocks xmlns:a="http://schemas.openxmlformats.org/drawingml/2006/main" noChangeAspect="1"/>
@@ -1193,7 +1380,7 @@
                   <pic:spPr>
                     <a:xfrm>
                       <a:off x="0" y="0"/>
-                      <a:ext cx="5612130" cy="2379980"/>
+                      <a:ext cx="6285230" cy="2379980"/>
                     </a:xfrm>
                     <a:prstGeom prst="rect">
                       <a:avLst/>
@@ -1261,9 +1448,9 @@
           <w:lang w:val="es-ES"/>
         </w:rPr>
         <w:drawing>
-          <wp:inline distT="0" distB="0" distL="0" distR="0" wp14:anchorId="4C9CD76D" wp14:editId="3801565A">
-            <wp:extent cx="5612130" cy="2872740"/>
-            <wp:effectExtent l="0" t="0" r="1270" b="0"/>
+          <wp:inline distT="0" distB="0" distL="0" distR="0" wp14:anchorId="4C9CD76D" wp14:editId="09EF7B34">
+            <wp:extent cx="6285230" cy="2872740"/>
+            <wp:effectExtent l="0" t="0" r="0" b="0"/>
             <wp:docPr id="11" name="Imagen 11"/>
             <wp:cNvGraphicFramePr>
               <a:graphicFrameLocks xmlns:a="http://schemas.openxmlformats.org/drawingml/2006/main" noChangeAspect="1"/>
@@ -1290,7 +1477,7 @@
                   <pic:spPr>
                     <a:xfrm>
                       <a:off x="0" y="0"/>
-                      <a:ext cx="5612130" cy="2872740"/>
+                      <a:ext cx="6285230" cy="2872740"/>
                     </a:xfrm>
                     <a:prstGeom prst="rect">
                       <a:avLst/>
@@ -1311,9 +1498,9 @@
           <w:lang w:val="es-ES"/>
         </w:rPr>
         <w:drawing>
-          <wp:inline distT="0" distB="0" distL="0" distR="0" wp14:anchorId="265A87CC" wp14:editId="7A18736C">
-            <wp:extent cx="5612130" cy="2872740"/>
-            <wp:effectExtent l="0" t="0" r="1270" b="0"/>
+          <wp:inline distT="0" distB="0" distL="0" distR="0" wp14:anchorId="265A87CC" wp14:editId="36A2AA28">
+            <wp:extent cx="6285230" cy="2872740"/>
+            <wp:effectExtent l="0" t="0" r="0" b="0"/>
             <wp:docPr id="12" name="Imagen 12"/>
             <wp:cNvGraphicFramePr>
               <a:graphicFrameLocks xmlns:a="http://schemas.openxmlformats.org/drawingml/2006/main" noChangeAspect="1"/>
@@ -1340,7 +1527,7 @@
                   <pic:spPr>
                     <a:xfrm>
                       <a:off x="0" y="0"/>
-                      <a:ext cx="5612130" cy="2872740"/>
+                      <a:ext cx="6285230" cy="2872740"/>
                     </a:xfrm>
                     <a:prstGeom prst="rect">
                       <a:avLst/>
@@ -1401,9 +1588,9 @@
           <w:lang w:val="es-ES"/>
         </w:rPr>
         <w:drawing>
-          <wp:inline distT="0" distB="0" distL="0" distR="0" wp14:anchorId="295E9AB3" wp14:editId="2D617FC6">
-            <wp:extent cx="5100909" cy="3832168"/>
-            <wp:effectExtent l="19050" t="0" r="4491" b="0"/>
+          <wp:inline distT="0" distB="0" distL="0" distR="0" wp14:anchorId="295E9AB3" wp14:editId="65D6D1D6">
+            <wp:extent cx="5922010" cy="3831590"/>
+            <wp:effectExtent l="0" t="0" r="0" b="3810"/>
             <wp:docPr id="21" name="3 Imagen" descr="admin section.png"/>
             <wp:cNvGraphicFramePr>
               <a:graphicFrameLocks xmlns:a="http://schemas.openxmlformats.org/drawingml/2006/main" noChangeAspect="1"/>
@@ -1424,7 +1611,7 @@
                   <pic:spPr>
                     <a:xfrm>
                       <a:off x="0" y="0"/>
-                      <a:ext cx="5100626" cy="3831956"/>
+                      <a:ext cx="5922576" cy="3831956"/>
                     </a:xfrm>
                     <a:prstGeom prst="rect">
                       <a:avLst/>
@@ -1483,9 +1670,9 @@
           <w:lang w:val="es-ES"/>
         </w:rPr>
         <w:drawing>
-          <wp:inline distT="0" distB="0" distL="0" distR="0" wp14:anchorId="106F91FE" wp14:editId="2340868E">
-            <wp:extent cx="4985704" cy="2901142"/>
-            <wp:effectExtent l="19050" t="0" r="5396" b="0"/>
+          <wp:inline distT="0" distB="0" distL="0" distR="0" wp14:anchorId="106F91FE" wp14:editId="0FDEE8C9">
+            <wp:extent cx="5922010" cy="2900680"/>
+            <wp:effectExtent l="0" t="0" r="0" b="0"/>
             <wp:docPr id="22" name="4 Imagen" descr="usr admin.png"/>
             <wp:cNvGraphicFramePr>
               <a:graphicFrameLocks xmlns:a="http://schemas.openxmlformats.org/drawingml/2006/main" noChangeAspect="1"/>
@@ -1506,7 +1693,7 @@
                   <pic:spPr>
                     <a:xfrm>
                       <a:off x="0" y="0"/>
-                      <a:ext cx="4985428" cy="2900981"/>
+                      <a:ext cx="5922625" cy="2900981"/>
                     </a:xfrm>
                     <a:prstGeom prst="rect">
                       <a:avLst/>
@@ -1527,9 +1714,9 @@
           <w:lang w:val="es-ES"/>
         </w:rPr>
         <w:drawing>
-          <wp:inline distT="0" distB="0" distL="0" distR="0" wp14:anchorId="7D76C1C9" wp14:editId="4FF531CE">
-            <wp:extent cx="5132956" cy="2685011"/>
-            <wp:effectExtent l="19050" t="0" r="0" b="0"/>
+          <wp:inline distT="0" distB="0" distL="0" distR="0" wp14:anchorId="7D76C1C9" wp14:editId="71DADD98">
+            <wp:extent cx="5922010" cy="2684780"/>
+            <wp:effectExtent l="0" t="0" r="0" b="7620"/>
             <wp:docPr id="23" name="5 Imagen" descr="usr activation.png"/>
             <wp:cNvGraphicFramePr>
               <a:graphicFrameLocks xmlns:a="http://schemas.openxmlformats.org/drawingml/2006/main" noChangeAspect="1"/>
@@ -1550,7 +1737,7 @@
                   <pic:spPr>
                     <a:xfrm>
                       <a:off x="0" y="0"/>
-                      <a:ext cx="5132671" cy="2684862"/>
+                      <a:ext cx="5922191" cy="2684862"/>
                     </a:xfrm>
                     <a:prstGeom prst="rect">
                       <a:avLst/>
@@ -1590,9 +1777,9 @@
           <w:lang w:val="es-ES"/>
         </w:rPr>
         <w:drawing>
-          <wp:inline distT="0" distB="0" distL="0" distR="0" wp14:anchorId="0C849A5C" wp14:editId="56226BD3">
-            <wp:extent cx="5134840" cy="2101472"/>
-            <wp:effectExtent l="19050" t="0" r="8660" b="0"/>
+          <wp:inline distT="0" distB="0" distL="0" distR="0" wp14:anchorId="0C849A5C" wp14:editId="309C39E4">
+            <wp:extent cx="5922010" cy="2101215"/>
+            <wp:effectExtent l="0" t="0" r="0" b="6985"/>
             <wp:docPr id="24" name="6 Imagen" descr="site news.png"/>
             <wp:cNvGraphicFramePr>
               <a:graphicFrameLocks xmlns:a="http://schemas.openxmlformats.org/drawingml/2006/main" noChangeAspect="1"/>
@@ -1613,7 +1800,7 @@
                   <pic:spPr>
                     <a:xfrm>
                       <a:off x="0" y="0"/>
-                      <a:ext cx="5129098" cy="2099122"/>
+                      <a:ext cx="5916111" cy="2099122"/>
                     </a:xfrm>
                     <a:prstGeom prst="rect">
                       <a:avLst/>
@@ -1675,9 +1862,9 @@
           <w:lang w:val="es-ES"/>
         </w:rPr>
         <w:drawing>
-          <wp:inline distT="0" distB="0" distL="0" distR="0" wp14:anchorId="018F6488" wp14:editId="751077F1">
-            <wp:extent cx="4985211" cy="1740513"/>
-            <wp:effectExtent l="19050" t="0" r="5889" b="0"/>
+          <wp:inline distT="0" distB="0" distL="0" distR="0" wp14:anchorId="018F6488" wp14:editId="3F859B68">
+            <wp:extent cx="5922010" cy="1739900"/>
+            <wp:effectExtent l="0" t="0" r="0" b="12700"/>
             <wp:docPr id="25" name="7 Imagen" descr="transaction aproval.png"/>
             <wp:cNvGraphicFramePr>
               <a:graphicFrameLocks xmlns:a="http://schemas.openxmlformats.org/drawingml/2006/main" noChangeAspect="1"/>
@@ -1698,7 +1885,7 @@
                   <pic:spPr>
                     <a:xfrm>
                       <a:off x="0" y="0"/>
-                      <a:ext cx="4984878" cy="1740397"/>
+                      <a:ext cx="5923702" cy="1740397"/>
                     </a:xfrm>
                     <a:prstGeom prst="rect">
                       <a:avLst/>
@@ -2732,10 +2919,7 @@
         <w:t>Interprete PHP 5.</w:t>
       </w:r>
     </w:p>
-    <w:p>
-      <w:bookmarkStart w:id="0" w:name="_GoBack"/>
-      <w:bookmarkEnd w:id="0"/>
-    </w:p>
+    <w:p/>
     <w:sectPr>
       <w:pgSz w:w="12240" w:h="15840"/>
       <w:pgMar w:top="1134" w:right="1134" w:bottom="1134" w:left="1134" w:header="708" w:footer="708" w:gutter="0"/>
@@ -2749,6 +2933,119 @@
 <file path=word/numbering.xml><?xml version="1.0" encoding="utf-8"?>
 <w:numbering xmlns:wpc="http://schemas.microsoft.com/office/word/2010/wordprocessingCanvas" xmlns:mo="http://schemas.microsoft.com/office/mac/office/2008/main" xmlns:mc="http://schemas.openxmlformats.org/markup-compatibility/2006" xmlns:mv="urn:schemas-microsoft-com:mac:vml" xmlns:o="urn:schemas-microsoft-com:office:office" xmlns:r="http://schemas.openxmlformats.org/officeDocument/2006/relationships" xmlns:m="http://schemas.openxmlformats.org/officeDocument/2006/math" xmlns:v="urn:schemas-microsoft-com:vml" xmlns:wp14="http://schemas.microsoft.com/office/word/2010/wordprocessingDrawing" xmlns:wp="http://schemas.openxmlformats.org/drawingml/2006/wordprocessingDrawing" xmlns:w10="urn:schemas-microsoft-com:office:word" xmlns:w="http://schemas.openxmlformats.org/wordprocessingml/2006/main" xmlns:w14="http://schemas.microsoft.com/office/word/2010/wordml" xmlns:wpg="http://schemas.microsoft.com/office/word/2010/wordprocessingGroup" xmlns:wpi="http://schemas.microsoft.com/office/word/2010/wordprocessingInk" xmlns:wne="http://schemas.microsoft.com/office/word/2006/wordml" xmlns:wps="http://schemas.microsoft.com/office/word/2010/wordprocessingShape" mc:Ignorable="w14 wp14">
   <w:abstractNum w:abstractNumId="0">
+    <w:nsid w:val="09537113"/>
+    <w:multiLevelType w:val="hybridMultilevel"/>
+    <w:tmpl w:val="5302EFDA"/>
+    <w:lvl w:ilvl="0" w:tplc="0C0A0001">
+      <w:start w:val="1"/>
+      <w:numFmt w:val="bullet"/>
+      <w:lvlText w:val=""/>
+      <w:lvlJc w:val="left"/>
+      <w:pPr>
+        <w:ind w:left="720" w:hanging="360"/>
+      </w:pPr>
+      <w:rPr>
+        <w:rFonts w:ascii="Symbol" w:hAnsi="Symbol" w:hint="default"/>
+      </w:rPr>
+    </w:lvl>
+    <w:lvl w:ilvl="1" w:tplc="0C0A0003" w:tentative="1">
+      <w:start w:val="1"/>
+      <w:numFmt w:val="bullet"/>
+      <w:lvlText w:val="o"/>
+      <w:lvlJc w:val="left"/>
+      <w:pPr>
+        <w:ind w:left="1440" w:hanging="360"/>
+      </w:pPr>
+      <w:rPr>
+        <w:rFonts w:ascii="Courier New" w:hAnsi="Courier New" w:hint="default"/>
+      </w:rPr>
+    </w:lvl>
+    <w:lvl w:ilvl="2" w:tplc="0C0A0005" w:tentative="1">
+      <w:start w:val="1"/>
+      <w:numFmt w:val="bullet"/>
+      <w:lvlText w:val=""/>
+      <w:lvlJc w:val="left"/>
+      <w:pPr>
+        <w:ind w:left="2160" w:hanging="360"/>
+      </w:pPr>
+      <w:rPr>
+        <w:rFonts w:ascii="Wingdings" w:hAnsi="Wingdings" w:hint="default"/>
+      </w:rPr>
+    </w:lvl>
+    <w:lvl w:ilvl="3" w:tplc="0C0A0001" w:tentative="1">
+      <w:start w:val="1"/>
+      <w:numFmt w:val="bullet"/>
+      <w:lvlText w:val=""/>
+      <w:lvlJc w:val="left"/>
+      <w:pPr>
+        <w:ind w:left="2880" w:hanging="360"/>
+      </w:pPr>
+      <w:rPr>
+        <w:rFonts w:ascii="Symbol" w:hAnsi="Symbol" w:hint="default"/>
+      </w:rPr>
+    </w:lvl>
+    <w:lvl w:ilvl="4" w:tplc="0C0A0003" w:tentative="1">
+      <w:start w:val="1"/>
+      <w:numFmt w:val="bullet"/>
+      <w:lvlText w:val="o"/>
+      <w:lvlJc w:val="left"/>
+      <w:pPr>
+        <w:ind w:left="3600" w:hanging="360"/>
+      </w:pPr>
+      <w:rPr>
+        <w:rFonts w:ascii="Courier New" w:hAnsi="Courier New" w:hint="default"/>
+      </w:rPr>
+    </w:lvl>
+    <w:lvl w:ilvl="5" w:tplc="0C0A0005" w:tentative="1">
+      <w:start w:val="1"/>
+      <w:numFmt w:val="bullet"/>
+      <w:lvlText w:val=""/>
+      <w:lvlJc w:val="left"/>
+      <w:pPr>
+        <w:ind w:left="4320" w:hanging="360"/>
+      </w:pPr>
+      <w:rPr>
+        <w:rFonts w:ascii="Wingdings" w:hAnsi="Wingdings" w:hint="default"/>
+      </w:rPr>
+    </w:lvl>
+    <w:lvl w:ilvl="6" w:tplc="0C0A0001" w:tentative="1">
+      <w:start w:val="1"/>
+      <w:numFmt w:val="bullet"/>
+      <w:lvlText w:val=""/>
+      <w:lvlJc w:val="left"/>
+      <w:pPr>
+        <w:ind w:left="5040" w:hanging="360"/>
+      </w:pPr>
+      <w:rPr>
+        <w:rFonts w:ascii="Symbol" w:hAnsi="Symbol" w:hint="default"/>
+      </w:rPr>
+    </w:lvl>
+    <w:lvl w:ilvl="7" w:tplc="0C0A0003" w:tentative="1">
+      <w:start w:val="1"/>
+      <w:numFmt w:val="bullet"/>
+      <w:lvlText w:val="o"/>
+      <w:lvlJc w:val="left"/>
+      <w:pPr>
+        <w:ind w:left="5760" w:hanging="360"/>
+      </w:pPr>
+      <w:rPr>
+        <w:rFonts w:ascii="Courier New" w:hAnsi="Courier New" w:hint="default"/>
+      </w:rPr>
+    </w:lvl>
+    <w:lvl w:ilvl="8" w:tplc="0C0A0005" w:tentative="1">
+      <w:start w:val="1"/>
+      <w:numFmt w:val="bullet"/>
+      <w:lvlText w:val=""/>
+      <w:lvlJc w:val="left"/>
+      <w:pPr>
+        <w:ind w:left="6480" w:hanging="360"/>
+      </w:pPr>
+      <w:rPr>
+        <w:rFonts w:ascii="Wingdings" w:hAnsi="Wingdings" w:hint="default"/>
+      </w:rPr>
+    </w:lvl>
+  </w:abstractNum>
+  <w:abstractNum w:abstractNumId="1">
     <w:nsid w:val="14357348"/>
     <w:multiLevelType w:val="hybridMultilevel"/>
     <w:tmpl w:val="8FF8A200"/>
@@ -2861,7 +3158,7 @@
       </w:rPr>
     </w:lvl>
   </w:abstractNum>
-  <w:abstractNum w:abstractNumId="1">
+  <w:abstractNum w:abstractNumId="2">
     <w:nsid w:val="40B46DB9"/>
     <w:multiLevelType w:val="hybridMultilevel"/>
     <w:tmpl w:val="518A715A"/>
@@ -2974,7 +3271,7 @@
       </w:rPr>
     </w:lvl>
   </w:abstractNum>
-  <w:abstractNum w:abstractNumId="2">
+  <w:abstractNum w:abstractNumId="3">
     <w:nsid w:val="5F306C8C"/>
     <w:multiLevelType w:val="hybridMultilevel"/>
     <w:tmpl w:val="1ECE2E1C"/>
@@ -3088,13 +3385,16 @@
     </w:lvl>
   </w:abstractNum>
   <w:num w:numId="1">
+    <w:abstractNumId w:val="2"/>
+  </w:num>
+  <w:num w:numId="2">
     <w:abstractNumId w:val="1"/>
   </w:num>
-  <w:num w:numId="2">
+  <w:num w:numId="3">
+    <w:abstractNumId w:val="3"/>
+  </w:num>
+  <w:num w:numId="4">
     <w:abstractNumId w:val="0"/>
-  </w:num>
-  <w:num w:numId="3">
-    <w:abstractNumId w:val="2"/>
   </w:num>
 </w:numbering>
 </file>
@@ -3350,6 +3650,132 @@
       <w:rFonts w:ascii="Arial Narrow" w:hAnsi="Arial Narrow"/>
     </w:rPr>
   </w:style>
+  <w:style w:type="table" w:styleId="Tablaconcuadrcula">
+    <w:name w:val="Table Grid"/>
+    <w:basedOn w:val="Tablanormal"/>
+    <w:uiPriority w:val="59"/>
+    <w:rsid w:val="00EB2162"/>
+    <w:tblPr>
+      <w:tblInd w:w="0" w:type="dxa"/>
+      <w:tblBorders>
+        <w:top w:val="single" w:sz="4" w:space="0" w:color="auto"/>
+        <w:left w:val="single" w:sz="4" w:space="0" w:color="auto"/>
+        <w:bottom w:val="single" w:sz="4" w:space="0" w:color="auto"/>
+        <w:right w:val="single" w:sz="4" w:space="0" w:color="auto"/>
+        <w:insideH w:val="single" w:sz="4" w:space="0" w:color="auto"/>
+        <w:insideV w:val="single" w:sz="4" w:space="0" w:color="auto"/>
+      </w:tblBorders>
+      <w:tblCellMar>
+        <w:top w:w="0" w:type="dxa"/>
+        <w:left w:w="108" w:type="dxa"/>
+        <w:bottom w:w="0" w:type="dxa"/>
+        <w:right w:w="108" w:type="dxa"/>
+      </w:tblCellMar>
+    </w:tblPr>
+  </w:style>
+  <w:style w:type="table" w:styleId="Sombreadomediano1">
+    <w:name w:val="Medium Shading 1"/>
+    <w:basedOn w:val="Tablanormal"/>
+    <w:uiPriority w:val="63"/>
+    <w:rsid w:val="00EB2162"/>
+    <w:tblPr>
+      <w:tblStyleRowBandSize w:val="1"/>
+      <w:tblStyleColBandSize w:val="1"/>
+      <w:tblInd w:w="0" w:type="dxa"/>
+      <w:tblBorders>
+        <w:top w:val="single" w:sz="8" w:space="0" w:color="404040" w:themeColor="text1" w:themeTint="BF"/>
+        <w:left w:val="single" w:sz="8" w:space="0" w:color="404040" w:themeColor="text1" w:themeTint="BF"/>
+        <w:bottom w:val="single" w:sz="8" w:space="0" w:color="404040" w:themeColor="text1" w:themeTint="BF"/>
+        <w:right w:val="single" w:sz="8" w:space="0" w:color="404040" w:themeColor="text1" w:themeTint="BF"/>
+        <w:insideH w:val="single" w:sz="8" w:space="0" w:color="404040" w:themeColor="text1" w:themeTint="BF"/>
+      </w:tblBorders>
+      <w:tblCellMar>
+        <w:top w:w="0" w:type="dxa"/>
+        <w:left w:w="108" w:type="dxa"/>
+        <w:bottom w:w="0" w:type="dxa"/>
+        <w:right w:w="108" w:type="dxa"/>
+      </w:tblCellMar>
+    </w:tblPr>
+    <w:tblStylePr w:type="firstRow">
+      <w:pPr>
+        <w:spacing w:before="0" w:after="0" w:line="240" w:lineRule="auto"/>
+      </w:pPr>
+      <w:rPr>
+        <w:b/>
+        <w:bCs/>
+        <w:color w:val="FFFFFF" w:themeColor="background1"/>
+      </w:rPr>
+      <w:tblPr/>
+      <w:tcPr>
+        <w:tcBorders>
+          <w:top w:val="single" w:sz="8" w:space="0" w:color="404040" w:themeColor="text1" w:themeTint="BF"/>
+          <w:left w:val="single" w:sz="8" w:space="0" w:color="404040" w:themeColor="text1" w:themeTint="BF"/>
+          <w:bottom w:val="single" w:sz="8" w:space="0" w:color="404040" w:themeColor="text1" w:themeTint="BF"/>
+          <w:right w:val="single" w:sz="8" w:space="0" w:color="404040" w:themeColor="text1" w:themeTint="BF"/>
+          <w:insideH w:val="nil"/>
+          <w:insideV w:val="nil"/>
+        </w:tcBorders>
+        <w:shd w:val="clear" w:color="auto" w:fill="000000" w:themeFill="text1"/>
+      </w:tcPr>
+    </w:tblStylePr>
+    <w:tblStylePr w:type="lastRow">
+      <w:pPr>
+        <w:spacing w:before="0" w:after="0" w:line="240" w:lineRule="auto"/>
+      </w:pPr>
+      <w:rPr>
+        <w:b/>
+        <w:bCs/>
+      </w:rPr>
+      <w:tblPr/>
+      <w:tcPr>
+        <w:tcBorders>
+          <w:top w:val="double" w:sz="6" w:space="0" w:color="404040" w:themeColor="text1" w:themeTint="BF"/>
+          <w:left w:val="single" w:sz="8" w:space="0" w:color="404040" w:themeColor="text1" w:themeTint="BF"/>
+          <w:bottom w:val="single" w:sz="8" w:space="0" w:color="404040" w:themeColor="text1" w:themeTint="BF"/>
+          <w:right w:val="single" w:sz="8" w:space="0" w:color="404040" w:themeColor="text1" w:themeTint="BF"/>
+          <w:insideH w:val="nil"/>
+          <w:insideV w:val="nil"/>
+        </w:tcBorders>
+      </w:tcPr>
+    </w:tblStylePr>
+    <w:tblStylePr w:type="firstCol">
+      <w:rPr>
+        <w:b/>
+        <w:bCs/>
+      </w:rPr>
+    </w:tblStylePr>
+    <w:tblStylePr w:type="lastCol">
+      <w:rPr>
+        <w:b/>
+        <w:bCs/>
+      </w:rPr>
+    </w:tblStylePr>
+    <w:tblStylePr w:type="band1Vert">
+      <w:tblPr/>
+      <w:tcPr>
+        <w:shd w:val="clear" w:color="auto" w:fill="C0C0C0" w:themeFill="text1" w:themeFillTint="3F"/>
+      </w:tcPr>
+    </w:tblStylePr>
+    <w:tblStylePr w:type="band1Horz">
+      <w:tblPr/>
+      <w:tcPr>
+        <w:tcBorders>
+          <w:insideH w:val="nil"/>
+          <w:insideV w:val="nil"/>
+        </w:tcBorders>
+        <w:shd w:val="clear" w:color="auto" w:fill="C0C0C0" w:themeFill="text1" w:themeFillTint="3F"/>
+      </w:tcPr>
+    </w:tblStylePr>
+    <w:tblStylePr w:type="band2Horz">
+      <w:tblPr/>
+      <w:tcPr>
+        <w:tcBorders>
+          <w:insideH w:val="nil"/>
+          <w:insideV w:val="nil"/>
+        </w:tcBorders>
+      </w:tcPr>
+    </w:tblStylePr>
+  </w:style>
 </w:styles>
 </file>
 
@@ -3603,6 +4029,132 @@
     <w:rPr>
       <w:rFonts w:ascii="Arial Narrow" w:hAnsi="Arial Narrow"/>
     </w:rPr>
+  </w:style>
+  <w:style w:type="table" w:styleId="Tablaconcuadrcula">
+    <w:name w:val="Table Grid"/>
+    <w:basedOn w:val="Tablanormal"/>
+    <w:uiPriority w:val="59"/>
+    <w:rsid w:val="00EB2162"/>
+    <w:tblPr>
+      <w:tblInd w:w="0" w:type="dxa"/>
+      <w:tblBorders>
+        <w:top w:val="single" w:sz="4" w:space="0" w:color="auto"/>
+        <w:left w:val="single" w:sz="4" w:space="0" w:color="auto"/>
+        <w:bottom w:val="single" w:sz="4" w:space="0" w:color="auto"/>
+        <w:right w:val="single" w:sz="4" w:space="0" w:color="auto"/>
+        <w:insideH w:val="single" w:sz="4" w:space="0" w:color="auto"/>
+        <w:insideV w:val="single" w:sz="4" w:space="0" w:color="auto"/>
+      </w:tblBorders>
+      <w:tblCellMar>
+        <w:top w:w="0" w:type="dxa"/>
+        <w:left w:w="108" w:type="dxa"/>
+        <w:bottom w:w="0" w:type="dxa"/>
+        <w:right w:w="108" w:type="dxa"/>
+      </w:tblCellMar>
+    </w:tblPr>
+  </w:style>
+  <w:style w:type="table" w:styleId="Sombreadomediano1">
+    <w:name w:val="Medium Shading 1"/>
+    <w:basedOn w:val="Tablanormal"/>
+    <w:uiPriority w:val="63"/>
+    <w:rsid w:val="00EB2162"/>
+    <w:tblPr>
+      <w:tblStyleRowBandSize w:val="1"/>
+      <w:tblStyleColBandSize w:val="1"/>
+      <w:tblInd w:w="0" w:type="dxa"/>
+      <w:tblBorders>
+        <w:top w:val="single" w:sz="8" w:space="0" w:color="404040" w:themeColor="text1" w:themeTint="BF"/>
+        <w:left w:val="single" w:sz="8" w:space="0" w:color="404040" w:themeColor="text1" w:themeTint="BF"/>
+        <w:bottom w:val="single" w:sz="8" w:space="0" w:color="404040" w:themeColor="text1" w:themeTint="BF"/>
+        <w:right w:val="single" w:sz="8" w:space="0" w:color="404040" w:themeColor="text1" w:themeTint="BF"/>
+        <w:insideH w:val="single" w:sz="8" w:space="0" w:color="404040" w:themeColor="text1" w:themeTint="BF"/>
+      </w:tblBorders>
+      <w:tblCellMar>
+        <w:top w:w="0" w:type="dxa"/>
+        <w:left w:w="108" w:type="dxa"/>
+        <w:bottom w:w="0" w:type="dxa"/>
+        <w:right w:w="108" w:type="dxa"/>
+      </w:tblCellMar>
+    </w:tblPr>
+    <w:tblStylePr w:type="firstRow">
+      <w:pPr>
+        <w:spacing w:before="0" w:after="0" w:line="240" w:lineRule="auto"/>
+      </w:pPr>
+      <w:rPr>
+        <w:b/>
+        <w:bCs/>
+        <w:color w:val="FFFFFF" w:themeColor="background1"/>
+      </w:rPr>
+      <w:tblPr/>
+      <w:tcPr>
+        <w:tcBorders>
+          <w:top w:val="single" w:sz="8" w:space="0" w:color="404040" w:themeColor="text1" w:themeTint="BF"/>
+          <w:left w:val="single" w:sz="8" w:space="0" w:color="404040" w:themeColor="text1" w:themeTint="BF"/>
+          <w:bottom w:val="single" w:sz="8" w:space="0" w:color="404040" w:themeColor="text1" w:themeTint="BF"/>
+          <w:right w:val="single" w:sz="8" w:space="0" w:color="404040" w:themeColor="text1" w:themeTint="BF"/>
+          <w:insideH w:val="nil"/>
+          <w:insideV w:val="nil"/>
+        </w:tcBorders>
+        <w:shd w:val="clear" w:color="auto" w:fill="000000" w:themeFill="text1"/>
+      </w:tcPr>
+    </w:tblStylePr>
+    <w:tblStylePr w:type="lastRow">
+      <w:pPr>
+        <w:spacing w:before="0" w:after="0" w:line="240" w:lineRule="auto"/>
+      </w:pPr>
+      <w:rPr>
+        <w:b/>
+        <w:bCs/>
+      </w:rPr>
+      <w:tblPr/>
+      <w:tcPr>
+        <w:tcBorders>
+          <w:top w:val="double" w:sz="6" w:space="0" w:color="404040" w:themeColor="text1" w:themeTint="BF"/>
+          <w:left w:val="single" w:sz="8" w:space="0" w:color="404040" w:themeColor="text1" w:themeTint="BF"/>
+          <w:bottom w:val="single" w:sz="8" w:space="0" w:color="404040" w:themeColor="text1" w:themeTint="BF"/>
+          <w:right w:val="single" w:sz="8" w:space="0" w:color="404040" w:themeColor="text1" w:themeTint="BF"/>
+          <w:insideH w:val="nil"/>
+          <w:insideV w:val="nil"/>
+        </w:tcBorders>
+      </w:tcPr>
+    </w:tblStylePr>
+    <w:tblStylePr w:type="firstCol">
+      <w:rPr>
+        <w:b/>
+        <w:bCs/>
+      </w:rPr>
+    </w:tblStylePr>
+    <w:tblStylePr w:type="lastCol">
+      <w:rPr>
+        <w:b/>
+        <w:bCs/>
+      </w:rPr>
+    </w:tblStylePr>
+    <w:tblStylePr w:type="band1Vert">
+      <w:tblPr/>
+      <w:tcPr>
+        <w:shd w:val="clear" w:color="auto" w:fill="C0C0C0" w:themeFill="text1" w:themeFillTint="3F"/>
+      </w:tcPr>
+    </w:tblStylePr>
+    <w:tblStylePr w:type="band1Horz">
+      <w:tblPr/>
+      <w:tcPr>
+        <w:tcBorders>
+          <w:insideH w:val="nil"/>
+          <w:insideV w:val="nil"/>
+        </w:tcBorders>
+        <w:shd w:val="clear" w:color="auto" w:fill="C0C0C0" w:themeFill="text1" w:themeFillTint="3F"/>
+      </w:tcPr>
+    </w:tblStylePr>
+    <w:tblStylePr w:type="band2Horz">
+      <w:tblPr/>
+      <w:tcPr>
+        <w:tcBorders>
+          <w:insideH w:val="nil"/>
+          <w:insideV w:val="nil"/>
+        </w:tcBorders>
+      </w:tcPr>
+    </w:tblStylePr>
   </w:style>
 </w:styles>
 </file>

</xml_diff>